<commit_message>
Actualizacion documentos Fase 2
</commit_message>
<xml_diff>
--- a/Fase 2/Evidencias Grupales/2.4_GuiaEstudiante_Fase 2_DesarrolloProyecto APT (Español).docx
+++ b/Fase 2/Evidencias Grupales/2.4_GuiaEstudiante_Fase 2_DesarrolloProyecto APT (Español).docx
@@ -1,11 +1,8 @@
 
 <file path=word/document.xml><?xml version="1.0" encoding="utf-8"?>
-<w:document xmlns:wpc="http://schemas.microsoft.com/office/word/2010/wordprocessingCanvas" xmlns:cx="http://schemas.microsoft.com/office/drawing/2014/chartex" xmlns:mc="http://schemas.openxmlformats.org/markup-compatibility/2006" xmlns:o="urn:schemas-microsoft-com:office:office" xmlns:r="http://schemas.openxmlformats.org/officeDocument/2006/relationships" xmlns:m="http://schemas.openxmlformats.org/officeDocument/2006/math" xmlns:v="urn:schemas-microsoft-com:vml" xmlns:wp14="http://schemas.microsoft.com/office/word/2010/wordprocessingDrawing" xmlns:wp="http://schemas.openxmlformats.org/drawingml/2006/wordprocessingDrawing" xmlns:w10="urn:schemas-microsoft-com:office:word" xmlns:w="http://schemas.openxmlformats.org/wordprocessingml/2006/main" xmlns:w14="http://schemas.microsoft.com/office/word/2010/wordml" xmlns:w15="http://schemas.microsoft.com/office/word/2012/wordml" xmlns:w16se="http://schemas.microsoft.com/office/word/2015/wordml/symex" xmlns:wpg="http://schemas.microsoft.com/office/word/2010/wordprocessingGroup" xmlns:wpi="http://schemas.microsoft.com/office/word/2010/wordprocessingInk" xmlns:wne="http://schemas.microsoft.com/office/word/2006/wordml" xmlns:wps="http://schemas.microsoft.com/office/word/2010/wordprocessingShape" mc:Ignorable="w14 w15 w16se wp14">
+<w:document xmlns:wpc="http://schemas.microsoft.com/office/word/2010/wordprocessingCanvas" xmlns:cx="http://schemas.microsoft.com/office/drawing/2014/chartex" xmlns:cx1="http://schemas.microsoft.com/office/drawing/2015/9/8/chartex" xmlns:cx2="http://schemas.microsoft.com/office/drawing/2015/10/21/chartex" xmlns:cx3="http://schemas.microsoft.com/office/drawing/2016/5/9/chartex" xmlns:cx4="http://schemas.microsoft.com/office/drawing/2016/5/10/chartex" xmlns:cx5="http://schemas.microsoft.com/office/drawing/2016/5/11/chartex" xmlns:cx6="http://schemas.microsoft.com/office/drawing/2016/5/12/chartex" xmlns:cx7="http://schemas.microsoft.com/office/drawing/2016/5/13/chartex" xmlns:cx8="http://schemas.microsoft.com/office/drawing/2016/5/14/chartex" xmlns:mc="http://schemas.openxmlformats.org/markup-compatibility/2006" xmlns:aink="http://schemas.microsoft.com/office/drawing/2016/ink" xmlns:am3d="http://schemas.microsoft.com/office/drawing/2017/model3d" xmlns:o="urn:schemas-microsoft-com:office:office" xmlns:oel="http://schemas.microsoft.com/office/2019/extlst" xmlns:r="http://schemas.openxmlformats.org/officeDocument/2006/relationships" xmlns:m="http://schemas.openxmlformats.org/officeDocument/2006/math" xmlns:v="urn:schemas-microsoft-com:vml" xmlns:wp14="http://schemas.microsoft.com/office/word/2010/wordprocessingDrawing" xmlns:wp="http://schemas.openxmlformats.org/drawingml/2006/wordprocessingDrawing" xmlns:w10="urn:schemas-microsoft-com:office:word" xmlns:w="http://schemas.openxmlformats.org/wordprocessingml/2006/main" xmlns:w14="http://schemas.microsoft.com/office/word/2010/wordml" xmlns:w15="http://schemas.microsoft.com/office/word/2012/wordml" xmlns:w16cex="http://schemas.microsoft.com/office/word/2018/wordml/cex" xmlns:w16cid="http://schemas.microsoft.com/office/word/2016/wordml/cid" xmlns:w16="http://schemas.microsoft.com/office/word/2018/wordml" xmlns:w16du="http://schemas.microsoft.com/office/word/2023/wordml/word16du" xmlns:w16sdtdh="http://schemas.microsoft.com/office/word/2020/wordml/sdtdatahash" xmlns:w16sdtfl="http://schemas.microsoft.com/office/word/2024/wordml/sdtformatlock" xmlns:w16se="http://schemas.microsoft.com/office/word/2015/wordml/symex" xmlns:wpg="http://schemas.microsoft.com/office/word/2010/wordprocessingGroup" xmlns:wpi="http://schemas.microsoft.com/office/word/2010/wordprocessingInk" xmlns:wne="http://schemas.microsoft.com/office/word/2006/wordml" xmlns:wps="http://schemas.microsoft.com/office/word/2010/wordprocessingShape" mc:Ignorable="w14 w15 w16se w16cid w16 w16cex w16sdtdh w16sdtfl w16du wp14">
   <w:body>
-    <w:p>
-      <w:bookmarkStart w:id="0" w:name="_GoBack"/>
-      <w:bookmarkEnd w:id="0"/>
-    </w:p>
+    <w:p/>
     <w:p>
       <w:pPr>
         <w:rPr>
@@ -165,6 +162,7 @@
                                 </w:rPr>
                                 <w:t xml:space="preserve">Asignatura </w:t>
                               </w:r>
+                              <w:proofErr w:type="spellStart"/>
                               <w:r>
                                 <w:rPr>
                                   <w:b/>
@@ -174,6 +172,7 @@
                                 </w:rPr>
                                 <w:t>Capstone</w:t>
                               </w:r>
+                              <w:proofErr w:type="spellEnd"/>
                             </w:p>
                           </w:txbxContent>
                         </wps:txbx>
@@ -238,7 +237,7 @@
           </mc:Choice>
           <mc:Fallback>
             <w:pict>
-              <v:group w14:anchorId="39581AEC" id="Grupo 27" o:spid="_x0000_s1026" style="position:absolute;margin-left:0;margin-top:.75pt;width:491.25pt;height:123pt;z-index:251659264;mso-position-horizontal:center;mso-position-horizontal-relative:margin;mso-width-relative:margin;mso-height-relative:margin" coordsize="59912,15621" o:gfxdata="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">
+              <v:group w14:anchorId="39581AEC" id="Grupo 27" o:spid="_x0000_s1026" style="position:absolute;margin-left:0;margin-top:.75pt;width:491.25pt;height:123pt;z-index:251659264;mso-position-horizontal:center;mso-position-horizontal-relative:margin;mso-width-relative:margin;mso-height-relative:margin" coordsize="59912,15621" o:gfxdata="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">
                 <v:shapetype id="_x0000_t202" coordsize="21600,21600" o:spt="202" path="m,l,21600r21600,l21600,xe">
                   <v:stroke joinstyle="miter"/>
                   <v:path gradientshapeok="t" o:connecttype="rect"/>
@@ -341,6 +340,7 @@
                           </w:rPr>
                           <w:t xml:space="preserve">Asignatura </w:t>
                         </w:r>
+                        <w:proofErr w:type="spellStart"/>
                         <w:r>
                           <w:rPr>
                             <w:b/>
@@ -350,6 +350,7 @@
                           </w:rPr>
                           <w:t>Capstone</w:t>
                         </w:r>
+                        <w:proofErr w:type="spellEnd"/>
                       </w:p>
                     </w:txbxContent>
                   </v:textbox>
@@ -569,7 +570,7 @@
     <w:tbl>
       <w:tblPr>
         <w:tblStyle w:val="Tablaconcuadrcula"/>
-        <w:tblW w:w="9639" w:type="dxa"/>
+        <w:tblW w:w="9923" w:type="dxa"/>
         <w:tblInd w:w="-572" w:type="dxa"/>
         <w:tblBorders>
           <w:top w:val="single" w:sz="4" w:space="0" w:color="BFBFBF" w:themeColor="background1" w:themeShade="BF"/>
@@ -583,7 +584,7 @@
       </w:tblPr>
       <w:tblGrid>
         <w:gridCol w:w="2528"/>
-        <w:gridCol w:w="7111"/>
+        <w:gridCol w:w="7395"/>
       </w:tblGrid>
       <w:tr>
         <w:tc>
@@ -623,164 +624,11 @@
         </w:tc>
         <w:tc>
           <w:tcPr>
-            <w:tcW w:w="7111" w:type="dxa"/>
-          </w:tcPr>
-          <w:p>
-            <w:pPr>
-              <w:jc w:val="both"/>
-              <w:rPr>
-                <w:rFonts w:ascii="Calibri" w:hAnsi="Calibri" w:cs="Arial"/>
-                <w:i/>
-                <w:color w:val="548DD4"/>
-                <w:sz w:val="20"/>
-                <w:szCs w:val="20"/>
-                <w:lang w:eastAsia="es-CL"/>
-              </w:rPr>
-            </w:pPr>
-            <w:r>
-              <w:rPr>
-                <w:rFonts w:ascii="Calibri" w:hAnsi="Calibri" w:cs="Arial"/>
-                <w:i/>
-                <w:color w:val="548DD4"/>
-                <w:sz w:val="20"/>
-                <w:szCs w:val="20"/>
-                <w:lang w:eastAsia="es-CL"/>
-              </w:rPr>
-              <w:t xml:space="preserve">En esta </w:t>
-            </w:r>
-            <w:r>
-              <w:rPr>
-                <w:rFonts w:ascii="Calibri" w:hAnsi="Calibri" w:cs="Arial"/>
-                <w:i/>
-                <w:color w:val="548DD4"/>
-                <w:sz w:val="20"/>
-                <w:szCs w:val="20"/>
-                <w:lang w:eastAsia="es-CL"/>
-              </w:rPr>
-              <w:t>sección</w:t>
-            </w:r>
-            <w:r>
-              <w:rPr>
-                <w:rFonts w:ascii="Calibri" w:hAnsi="Calibri" w:cs="Arial"/>
-                <w:i/>
-                <w:color w:val="548DD4"/>
-                <w:sz w:val="20"/>
-                <w:szCs w:val="20"/>
-                <w:lang w:eastAsia="es-CL"/>
-              </w:rPr>
-              <w:t xml:space="preserve"> deberá</w:t>
-            </w:r>
-            <w:r>
-              <w:rPr>
-                <w:rFonts w:ascii="Calibri" w:hAnsi="Calibri" w:cs="Arial"/>
-                <w:i/>
-                <w:color w:val="548DD4"/>
-                <w:sz w:val="20"/>
-                <w:szCs w:val="20"/>
-                <w:lang w:eastAsia="es-CL"/>
-              </w:rPr>
-              <w:t>s</w:t>
-            </w:r>
-            <w:r>
-              <w:rPr>
-                <w:rFonts w:ascii="Calibri" w:hAnsi="Calibri" w:cs="Arial"/>
-                <w:i/>
-                <w:color w:val="548DD4"/>
-                <w:sz w:val="20"/>
-                <w:szCs w:val="20"/>
-                <w:lang w:eastAsia="es-CL"/>
-              </w:rPr>
-              <w:t xml:space="preserve"> </w:t>
-            </w:r>
-            <w:r>
-              <w:rPr>
-                <w:rFonts w:ascii="Calibri" w:hAnsi="Calibri" w:cs="Arial"/>
-                <w:i/>
-                <w:color w:val="548DD4"/>
-                <w:sz w:val="20"/>
-                <w:szCs w:val="20"/>
-                <w:lang w:eastAsia="es-CL"/>
-              </w:rPr>
-              <w:t xml:space="preserve">realizar un resumen de los avances que has realizado en tu proyecto APT. </w:t>
-            </w:r>
-            <w:r>
-              <w:rPr>
-                <w:rFonts w:ascii="Calibri" w:hAnsi="Calibri" w:cs="Arial"/>
-                <w:i/>
-                <w:color w:val="548DD4"/>
-                <w:sz w:val="20"/>
-                <w:szCs w:val="20"/>
-                <w:lang w:eastAsia="es-CL"/>
-              </w:rPr>
-              <w:t xml:space="preserve">Relata </w:t>
-            </w:r>
-            <w:r>
-              <w:rPr>
-                <w:rFonts w:ascii="Calibri" w:hAnsi="Calibri" w:cs="Arial"/>
-                <w:i/>
-                <w:color w:val="548DD4"/>
-                <w:sz w:val="20"/>
-                <w:szCs w:val="20"/>
-                <w:lang w:eastAsia="es-CL"/>
-              </w:rPr>
-              <w:t xml:space="preserve">brevemente </w:t>
-            </w:r>
-            <w:r>
-              <w:rPr>
-                <w:rFonts w:ascii="Calibri" w:hAnsi="Calibri" w:cs="Arial"/>
-                <w:i/>
-                <w:color w:val="548DD4"/>
-                <w:sz w:val="20"/>
-                <w:szCs w:val="20"/>
-                <w:lang w:eastAsia="es-CL"/>
-              </w:rPr>
-              <w:t xml:space="preserve">qué </w:t>
-            </w:r>
-            <w:r>
-              <w:rPr>
-                <w:rFonts w:ascii="Calibri" w:hAnsi="Calibri" w:cs="Arial"/>
-                <w:i/>
-                <w:color w:val="548DD4"/>
-                <w:sz w:val="20"/>
-                <w:szCs w:val="20"/>
-                <w:lang w:eastAsia="es-CL"/>
-              </w:rPr>
-              <w:t xml:space="preserve">actividades </w:t>
-            </w:r>
-            <w:r>
-              <w:rPr>
-                <w:rFonts w:ascii="Calibri" w:hAnsi="Calibri" w:cs="Arial"/>
-                <w:i/>
-                <w:color w:val="548DD4"/>
-                <w:sz w:val="20"/>
-                <w:szCs w:val="20"/>
-                <w:lang w:eastAsia="es-CL"/>
-              </w:rPr>
-              <w:t>del proyecto has llevado a cabo y qué objetivos específicos has cumplido hasta el minuto y de qué manera.</w:t>
-            </w:r>
-          </w:p>
-          <w:p>
-            <w:pPr>
-              <w:jc w:val="both"/>
-              <w:rPr>
-                <w:rFonts w:ascii="Calibri" w:hAnsi="Calibri" w:cs="Arial"/>
-                <w:i/>
-                <w:color w:val="548DD4"/>
-                <w:sz w:val="20"/>
-                <w:szCs w:val="20"/>
-                <w:lang w:eastAsia="es-CL"/>
-              </w:rPr>
-            </w:pPr>
-            <w:r>
-              <w:rPr>
-                <w:rFonts w:ascii="Calibri" w:hAnsi="Calibri" w:cs="Arial"/>
-                <w:i/>
-                <w:color w:val="548DD4"/>
-                <w:sz w:val="20"/>
-                <w:szCs w:val="20"/>
-                <w:lang w:eastAsia="es-CL"/>
-              </w:rPr>
-              <w:t>En caso que hayas realizado ajustes a los objetivos o metodología, debes incluir dichos apartados nuevamente en este informe, señalando cuáles son dichos ajustes.</w:t>
+            <w:tcW w:w="7395" w:type="dxa"/>
+          </w:tcPr>
+          <w:p>
+            <w:r>
+              <w:t>Durante el desarrollo del proyecto EXPRESS TASTE, se han completado de forma exitosa las fases de levantamiento de requerimientos, diseño de arquitectura y definición del modelo de datos. Se ha elaborado la Especificación de Requisitos de Software (ERS) conforme al estándar IEEE 830, definiendo de manera formal los requerimientos funcionales y no funcionales del sistema. Asimismo, se desarrolló una primera versión del prototipo web con funcionalidades básicas de registro de usuarios, gestión de productos, y flujo de pedidos. Se avanzó en la estructura del backend con Django Framework y se estableció la integración inicial con la base de datos MySQL.</w:t>
             </w:r>
           </w:p>
         </w:tc>
@@ -812,32 +660,67 @@
         </w:tc>
         <w:tc>
           <w:tcPr>
-            <w:tcW w:w="7111" w:type="dxa"/>
+            <w:tcW w:w="7395" w:type="dxa"/>
             <w:vAlign w:val="center"/>
           </w:tcPr>
           <w:p>
             <w:pPr>
-              <w:jc w:val="both"/>
-              <w:rPr>
-                <w:rFonts w:ascii="Calibri" w:hAnsi="Calibri" w:cs="Arial"/>
-                <w:b/>
-                <w:i/>
-                <w:color w:val="548DD4"/>
-                <w:sz w:val="20"/>
-                <w:szCs w:val="20"/>
-                <w:lang w:eastAsia="es-CL"/>
-              </w:rPr>
-            </w:pPr>
-            <w:r>
-              <w:rPr>
-                <w:rFonts w:ascii="Calibri" w:hAnsi="Calibri" w:cs="Arial"/>
-                <w:i/>
-                <w:color w:val="548DD4"/>
-                <w:sz w:val="20"/>
-                <w:szCs w:val="20"/>
-                <w:lang w:eastAsia="es-CL"/>
-              </w:rPr>
-              <w:t>Opcional en caso de ajuste</w:t>
+              <w:pStyle w:val="Prrafodelista"/>
+              <w:numPr>
+                <w:ilvl w:val="0"/>
+                <w:numId w:val="3"/>
+              </w:numPr>
+            </w:pPr>
+            <w:r>
+              <w:t>Diseño e implementación de la arquitectura base del sistema Express Taste.</w:t>
+            </w:r>
+          </w:p>
+          <w:p>
+            <w:pPr>
+              <w:pStyle w:val="Prrafodelista"/>
+              <w:numPr>
+                <w:ilvl w:val="0"/>
+                <w:numId w:val="3"/>
+              </w:numPr>
+            </w:pPr>
+            <w:r>
+              <w:t>Creación del modelo de datos y estructura de base de datos en MySQL.</w:t>
+            </w:r>
+          </w:p>
+          <w:p>
+            <w:pPr>
+              <w:pStyle w:val="Prrafodelista"/>
+              <w:numPr>
+                <w:ilvl w:val="0"/>
+                <w:numId w:val="3"/>
+              </w:numPr>
+            </w:pPr>
+            <w:r>
+              <w:t>Desarrollo inicial de la interfaz web para proveedores y garzones.</w:t>
+            </w:r>
+          </w:p>
+          <w:p>
+            <w:pPr>
+              <w:pStyle w:val="Prrafodelista"/>
+              <w:numPr>
+                <w:ilvl w:val="0"/>
+                <w:numId w:val="3"/>
+              </w:numPr>
+            </w:pPr>
+            <w:r>
+              <w:t>Establecimiento de comunicación entre frontend y backend.</w:t>
+            </w:r>
+          </w:p>
+          <w:p>
+            <w:pPr>
+              <w:pStyle w:val="Prrafodelista"/>
+              <w:numPr>
+                <w:ilvl w:val="0"/>
+                <w:numId w:val="3"/>
+              </w:numPr>
+            </w:pPr>
+            <w:r>
+              <w:t>• Documentación del proyecto bajo el estándar IEEE 830.</w:t>
             </w:r>
           </w:p>
         </w:tc>
@@ -869,7 +752,7 @@
         </w:tc>
         <w:tc>
           <w:tcPr>
-            <w:tcW w:w="7111" w:type="dxa"/>
+            <w:tcW w:w="7395" w:type="dxa"/>
             <w:vAlign w:val="center"/>
           </w:tcPr>
           <w:p>
@@ -878,22 +761,17 @@
               <w:rPr>
                 <w:rFonts w:ascii="Calibri" w:hAnsi="Calibri" w:cs="Arial"/>
                 <w:i/>
-                <w:color w:val="548DD4"/>
-                <w:sz w:val="20"/>
-                <w:szCs w:val="20"/>
-                <w:lang w:eastAsia="es-CL"/>
-              </w:rPr>
-            </w:pPr>
-            <w:r>
-              <w:rPr>
-                <w:rFonts w:ascii="Calibri" w:hAnsi="Calibri" w:cs="Arial"/>
-                <w:i/>
-                <w:color w:val="548DD4"/>
-                <w:sz w:val="20"/>
-                <w:szCs w:val="20"/>
-                <w:lang w:eastAsia="es-CL"/>
-              </w:rPr>
-              <w:t>Opcional en caso de ajuste</w:t>
+                <w:lang w:eastAsia="es-CL"/>
+              </w:rPr>
+            </w:pPr>
+            <w:r>
+              <w:rPr>
+                <w:rFonts w:ascii="Calibri" w:hAnsi="Calibri" w:cs="Arial"/>
+                <w:i/>
+                <w:iCs/>
+                <w:lang w:eastAsia="es-CL"/>
+              </w:rPr>
+              <w:t>Se utilizó una metodología ágil incremental, basada en las buenas prácticas de la ingeniería de software y el estándar IEEE 830 para la especificación de requisitos.</w:t>
             </w:r>
           </w:p>
         </w:tc>
@@ -919,383 +797,27 @@
                 <w:rFonts w:ascii="Calibri" w:hAnsi="Calibri"/>
                 <w:color w:val="1F3864" w:themeColor="accent1" w:themeShade="80"/>
               </w:rPr>
+              <w:lastRenderedPageBreak/>
               <w:t>Evidencias de avance</w:t>
             </w:r>
           </w:p>
         </w:tc>
         <w:tc>
           <w:tcPr>
-            <w:tcW w:w="7111" w:type="dxa"/>
+            <w:tcW w:w="7395" w:type="dxa"/>
             <w:vAlign w:val="center"/>
           </w:tcPr>
           <w:p>
-            <w:pPr>
-              <w:jc w:val="both"/>
-              <w:rPr>
-                <w:rFonts w:ascii="Calibri" w:hAnsi="Calibri" w:cs="Arial"/>
-                <w:i/>
-                <w:color w:val="548DD4"/>
-                <w:sz w:val="20"/>
-                <w:szCs w:val="20"/>
-                <w:lang w:eastAsia="es-CL"/>
-              </w:rPr>
-            </w:pPr>
-            <w:r>
-              <w:rPr>
-                <w:rFonts w:ascii="Calibri" w:hAnsi="Calibri" w:cs="Arial"/>
-                <w:i/>
-                <w:color w:val="548DD4"/>
-                <w:sz w:val="20"/>
-                <w:szCs w:val="20"/>
-                <w:lang w:eastAsia="es-CL"/>
-              </w:rPr>
-              <w:t>Describe la</w:t>
-            </w:r>
-            <w:r>
-              <w:rPr>
-                <w:rFonts w:ascii="Calibri" w:hAnsi="Calibri" w:cs="Arial"/>
-                <w:i/>
-                <w:color w:val="548DD4"/>
-                <w:sz w:val="20"/>
-                <w:szCs w:val="20"/>
-                <w:lang w:eastAsia="es-CL"/>
-              </w:rPr>
-              <w:t>(</w:t>
-            </w:r>
-            <w:r>
-              <w:rPr>
-                <w:rFonts w:ascii="Calibri" w:hAnsi="Calibri" w:cs="Arial"/>
-                <w:i/>
-                <w:color w:val="548DD4"/>
-                <w:sz w:val="20"/>
-                <w:szCs w:val="20"/>
-                <w:lang w:eastAsia="es-CL"/>
-              </w:rPr>
-              <w:t>s</w:t>
-            </w:r>
-            <w:r>
-              <w:rPr>
-                <w:rFonts w:ascii="Calibri" w:hAnsi="Calibri" w:cs="Arial"/>
-                <w:i/>
-                <w:color w:val="548DD4"/>
-                <w:sz w:val="20"/>
-                <w:szCs w:val="20"/>
-                <w:lang w:eastAsia="es-CL"/>
-              </w:rPr>
-              <w:t>)</w:t>
-            </w:r>
-            <w:r>
-              <w:rPr>
-                <w:rFonts w:ascii="Calibri" w:hAnsi="Calibri" w:cs="Arial"/>
-                <w:i/>
-                <w:color w:val="548DD4"/>
-                <w:sz w:val="20"/>
-                <w:szCs w:val="20"/>
-                <w:lang w:eastAsia="es-CL"/>
-              </w:rPr>
-              <w:t xml:space="preserve"> evidencia</w:t>
-            </w:r>
-            <w:r>
-              <w:rPr>
-                <w:rFonts w:ascii="Calibri" w:hAnsi="Calibri" w:cs="Arial"/>
-                <w:i/>
-                <w:color w:val="548DD4"/>
-                <w:sz w:val="20"/>
-                <w:szCs w:val="20"/>
-                <w:lang w:eastAsia="es-CL"/>
-              </w:rPr>
-              <w:t>(</w:t>
-            </w:r>
-            <w:r>
-              <w:rPr>
-                <w:rFonts w:ascii="Calibri" w:hAnsi="Calibri" w:cs="Arial"/>
-                <w:i/>
-                <w:color w:val="548DD4"/>
-                <w:sz w:val="20"/>
-                <w:szCs w:val="20"/>
-                <w:lang w:eastAsia="es-CL"/>
-              </w:rPr>
-              <w:t>s</w:t>
-            </w:r>
-            <w:r>
-              <w:rPr>
-                <w:rFonts w:ascii="Calibri" w:hAnsi="Calibri" w:cs="Arial"/>
-                <w:i/>
-                <w:color w:val="548DD4"/>
-                <w:sz w:val="20"/>
-                <w:szCs w:val="20"/>
-                <w:lang w:eastAsia="es-CL"/>
-              </w:rPr>
-              <w:t>)</w:t>
-            </w:r>
-            <w:r>
-              <w:rPr>
-                <w:rFonts w:ascii="Calibri" w:hAnsi="Calibri" w:cs="Arial"/>
-                <w:i/>
-                <w:color w:val="548DD4"/>
-                <w:sz w:val="20"/>
-                <w:szCs w:val="20"/>
-                <w:lang w:eastAsia="es-CL"/>
-              </w:rPr>
-              <w:t xml:space="preserve"> que </w:t>
-            </w:r>
-            <w:r>
-              <w:rPr>
-                <w:rFonts w:ascii="Calibri" w:hAnsi="Calibri" w:cs="Arial"/>
-                <w:i/>
-                <w:color w:val="548DD4"/>
-                <w:sz w:val="20"/>
-                <w:szCs w:val="20"/>
-                <w:lang w:eastAsia="es-CL"/>
-              </w:rPr>
-              <w:t xml:space="preserve">presentarás en este informe de avance y justifica </w:t>
-            </w:r>
-            <w:r>
-              <w:rPr>
-                <w:rFonts w:ascii="Calibri" w:hAnsi="Calibri" w:cs="Arial"/>
-                <w:i/>
-                <w:color w:val="548DD4"/>
-                <w:sz w:val="20"/>
-                <w:szCs w:val="20"/>
-                <w:lang w:eastAsia="es-CL"/>
-              </w:rPr>
-              <w:t xml:space="preserve">de qué manera </w:t>
-            </w:r>
-            <w:r>
-              <w:rPr>
-                <w:rFonts w:ascii="Calibri" w:hAnsi="Calibri" w:cs="Arial"/>
-                <w:i/>
-                <w:color w:val="548DD4"/>
-                <w:sz w:val="20"/>
-                <w:szCs w:val="20"/>
-                <w:lang w:eastAsia="es-CL"/>
-              </w:rPr>
-              <w:t>esta</w:t>
-            </w:r>
-            <w:r>
-              <w:rPr>
-                <w:rFonts w:ascii="Calibri" w:hAnsi="Calibri" w:cs="Arial"/>
-                <w:i/>
-                <w:color w:val="548DD4"/>
-                <w:sz w:val="20"/>
-                <w:szCs w:val="20"/>
-                <w:lang w:eastAsia="es-CL"/>
-              </w:rPr>
-              <w:t>(</w:t>
-            </w:r>
-            <w:r>
-              <w:rPr>
-                <w:rFonts w:ascii="Calibri" w:hAnsi="Calibri" w:cs="Arial"/>
-                <w:i/>
-                <w:color w:val="548DD4"/>
-                <w:sz w:val="20"/>
-                <w:szCs w:val="20"/>
-                <w:lang w:eastAsia="es-CL"/>
-              </w:rPr>
-              <w:t>s</w:t>
-            </w:r>
-            <w:r>
-              <w:rPr>
-                <w:rFonts w:ascii="Calibri" w:hAnsi="Calibri" w:cs="Arial"/>
-                <w:i/>
-                <w:color w:val="548DD4"/>
-                <w:sz w:val="20"/>
-                <w:szCs w:val="20"/>
-                <w:lang w:eastAsia="es-CL"/>
-              </w:rPr>
-              <w:t>)</w:t>
-            </w:r>
-            <w:r>
-              <w:rPr>
-                <w:rFonts w:ascii="Calibri" w:hAnsi="Calibri" w:cs="Arial"/>
-                <w:i/>
-                <w:color w:val="548DD4"/>
-                <w:sz w:val="20"/>
-                <w:szCs w:val="20"/>
-                <w:lang w:eastAsia="es-CL"/>
-              </w:rPr>
-              <w:t xml:space="preserve"> evidencia</w:t>
-            </w:r>
-            <w:r>
-              <w:rPr>
-                <w:rFonts w:ascii="Calibri" w:hAnsi="Calibri" w:cs="Arial"/>
-                <w:i/>
-                <w:color w:val="548DD4"/>
-                <w:sz w:val="20"/>
-                <w:szCs w:val="20"/>
-                <w:lang w:eastAsia="es-CL"/>
-              </w:rPr>
-              <w:t>(</w:t>
-            </w:r>
-            <w:r>
-              <w:rPr>
-                <w:rFonts w:ascii="Calibri" w:hAnsi="Calibri" w:cs="Arial"/>
-                <w:i/>
-                <w:color w:val="548DD4"/>
-                <w:sz w:val="20"/>
-                <w:szCs w:val="20"/>
-                <w:lang w:eastAsia="es-CL"/>
-              </w:rPr>
-              <w:t>s</w:t>
-            </w:r>
-            <w:r>
-              <w:rPr>
-                <w:rFonts w:ascii="Calibri" w:hAnsi="Calibri" w:cs="Arial"/>
-                <w:i/>
-                <w:color w:val="548DD4"/>
-                <w:sz w:val="20"/>
-                <w:szCs w:val="20"/>
-                <w:lang w:eastAsia="es-CL"/>
-              </w:rPr>
-              <w:t>)</w:t>
-            </w:r>
-            <w:r>
-              <w:rPr>
-                <w:rFonts w:ascii="Calibri" w:hAnsi="Calibri" w:cs="Arial"/>
-                <w:i/>
-                <w:color w:val="548DD4"/>
-                <w:sz w:val="20"/>
-                <w:szCs w:val="20"/>
-                <w:lang w:eastAsia="es-CL"/>
-              </w:rPr>
-              <w:t xml:space="preserve"> </w:t>
-            </w:r>
-            <w:r>
-              <w:rPr>
-                <w:rFonts w:ascii="Calibri" w:hAnsi="Calibri" w:cs="Arial"/>
-                <w:i/>
-                <w:color w:val="548DD4"/>
-                <w:sz w:val="20"/>
-                <w:szCs w:val="20"/>
-                <w:lang w:eastAsia="es-CL"/>
-              </w:rPr>
-              <w:t xml:space="preserve">permite(n) </w:t>
-            </w:r>
-            <w:r>
-              <w:rPr>
-                <w:rFonts w:ascii="Calibri" w:hAnsi="Calibri" w:cs="Arial"/>
-                <w:i/>
-                <w:color w:val="548DD4"/>
-                <w:sz w:val="20"/>
-                <w:szCs w:val="20"/>
-                <w:lang w:eastAsia="es-CL"/>
-              </w:rPr>
-              <w:t>da</w:t>
-            </w:r>
-            <w:r>
-              <w:rPr>
-                <w:rFonts w:ascii="Calibri" w:hAnsi="Calibri" w:cs="Arial"/>
-                <w:i/>
-                <w:color w:val="548DD4"/>
-                <w:sz w:val="20"/>
-                <w:szCs w:val="20"/>
-                <w:lang w:eastAsia="es-CL"/>
-              </w:rPr>
-              <w:t>r</w:t>
-            </w:r>
-            <w:r>
-              <w:rPr>
-                <w:rFonts w:ascii="Calibri" w:hAnsi="Calibri" w:cs="Arial"/>
-                <w:i/>
-                <w:color w:val="548DD4"/>
-                <w:sz w:val="20"/>
-                <w:szCs w:val="20"/>
-                <w:lang w:eastAsia="es-CL"/>
-              </w:rPr>
-              <w:t xml:space="preserve"> cuenta del </w:t>
-            </w:r>
-            <w:r>
-              <w:rPr>
-                <w:rFonts w:ascii="Calibri" w:hAnsi="Calibri" w:cs="Arial"/>
-                <w:i/>
-                <w:color w:val="548DD4"/>
-                <w:sz w:val="20"/>
-                <w:szCs w:val="20"/>
-                <w:lang w:eastAsia="es-CL"/>
-              </w:rPr>
-              <w:t>desarrollo</w:t>
-            </w:r>
-            <w:r>
-              <w:rPr>
-                <w:rFonts w:ascii="Calibri" w:hAnsi="Calibri" w:cs="Arial"/>
-                <w:i/>
-                <w:color w:val="548DD4"/>
-                <w:sz w:val="20"/>
-                <w:szCs w:val="20"/>
-                <w:lang w:eastAsia="es-CL"/>
-              </w:rPr>
-              <w:t xml:space="preserve"> </w:t>
-            </w:r>
-            <w:r>
-              <w:rPr>
-                <w:rFonts w:ascii="Calibri" w:hAnsi="Calibri" w:cs="Arial"/>
-                <w:i/>
-                <w:color w:val="548DD4"/>
-                <w:sz w:val="20"/>
-                <w:szCs w:val="20"/>
-                <w:lang w:eastAsia="es-CL"/>
-              </w:rPr>
-              <w:t>del proyecto.</w:t>
-            </w:r>
-          </w:p>
-          <w:p>
-            <w:pPr>
-              <w:jc w:val="both"/>
-              <w:rPr>
-                <w:rFonts w:ascii="Calibri" w:hAnsi="Calibri" w:cs="Arial"/>
-                <w:i/>
-                <w:color w:val="548DD4"/>
-                <w:sz w:val="20"/>
-                <w:szCs w:val="20"/>
-                <w:lang w:eastAsia="es-CL"/>
-              </w:rPr>
-            </w:pPr>
-            <w:r>
-              <w:rPr>
-                <w:rFonts w:ascii="Calibri" w:hAnsi="Calibri" w:cs="Arial"/>
-                <w:i/>
-                <w:color w:val="548DD4"/>
-                <w:sz w:val="20"/>
-                <w:szCs w:val="20"/>
-                <w:lang w:eastAsia="es-CL"/>
-              </w:rPr>
-              <w:t xml:space="preserve">En caso de ser pertinente </w:t>
-            </w:r>
-            <w:r>
-              <w:rPr>
-                <w:rFonts w:ascii="Calibri" w:hAnsi="Calibri" w:cs="Arial"/>
-                <w:i/>
-                <w:color w:val="548DD4"/>
-                <w:sz w:val="20"/>
-                <w:szCs w:val="20"/>
-                <w:lang w:eastAsia="es-CL"/>
-              </w:rPr>
-              <w:t>explica cómo resguardaste la calidad de tu Proyecto APT a partir de aspectos propios de tu disciplina (correcta aplicación de metodologías, actividades, herramientas, recursos propios, etc.).</w:t>
-            </w:r>
-          </w:p>
-          <w:p>
-            <w:pPr>
-              <w:jc w:val="both"/>
-              <w:rPr>
-                <w:rFonts w:ascii="Calibri" w:hAnsi="Calibri" w:cs="Arial"/>
-                <w:b/>
-                <w:i/>
-                <w:color w:val="548DD4"/>
-                <w:sz w:val="20"/>
-                <w:szCs w:val="20"/>
-                <w:lang w:eastAsia="es-CL"/>
-              </w:rPr>
-            </w:pPr>
-            <w:r>
-              <w:rPr>
-                <w:rFonts w:ascii="Calibri" w:hAnsi="Calibri" w:cs="Arial"/>
-                <w:i/>
-                <w:color w:val="548DD4"/>
-                <w:sz w:val="20"/>
-                <w:szCs w:val="20"/>
-                <w:lang w:eastAsia="es-CL"/>
-              </w:rPr>
-              <w:t>En este apartado adjuntar la(s) evidencia(s) seleccionada(s) para ser evaluada por el docente.</w:t>
+            <w:r>
+              <w:t>• Documento ERS finalizado y validado por las partes interesadas.</w:t>
+            </w:r>
+            <w:r>
+              <w:br/>
+              <w:t>• Prototipo funcional del sistema en entorno de desarrollo (Django + MySQL).</w:t>
+            </w:r>
+            <w:r>
+              <w:br/>
+              <w:t>• Presentación del proyecto (Express Taste) que resume los objetivos, la situación actual, la propuesta de solución y la metodología utilizada.</w:t>
             </w:r>
           </w:p>
         </w:tc>
@@ -1304,7 +826,7 @@
     <w:tbl>
       <w:tblPr>
         <w:tblStyle w:val="Tablaconcuadrcula"/>
-        <w:tblpPr w:leftFromText="141" w:rightFromText="141" w:vertAnchor="text" w:horzAnchor="margin" w:tblpX="-719" w:tblpY="-116"/>
+        <w:tblpPr w:leftFromText="141" w:rightFromText="141" w:vertAnchor="text" w:horzAnchor="margin" w:tblpXSpec="center" w:tblpY="-9348"/>
         <w:tblW w:w="9640" w:type="dxa"/>
         <w:tblBorders>
           <w:top w:val="single" w:sz="4" w:space="0" w:color="BFBFBF" w:themeColor="background1" w:themeShade="BF"/>
@@ -1344,7 +866,6 @@
                 <w:sz w:val="28"/>
                 <w:szCs w:val="28"/>
               </w:rPr>
-              <w:lastRenderedPageBreak/>
               <w:t>2</w:t>
             </w:r>
             <w:r>
@@ -1426,8 +947,8 @@
     <w:tbl>
       <w:tblPr>
         <w:tblStyle w:val="Tablaconcuadrcula"/>
-        <w:tblpPr w:leftFromText="180" w:rightFromText="180" w:vertAnchor="page" w:horzAnchor="margin" w:tblpXSpec="center" w:tblpY="3517"/>
-        <w:tblW w:w="9776" w:type="dxa"/>
+        <w:tblpPr w:leftFromText="180" w:rightFromText="180" w:vertAnchor="page" w:horzAnchor="margin" w:tblpXSpec="center" w:tblpY="5086"/>
+        <w:tblW w:w="11345" w:type="dxa"/>
         <w:tblBorders>
           <w:top w:val="single" w:sz="4" w:space="0" w:color="BFBFBF" w:themeColor="background1" w:themeShade="BF"/>
           <w:left w:val="single" w:sz="4" w:space="0" w:color="BFBFBF" w:themeColor="background1" w:themeShade="BF"/>
@@ -1440,14 +961,14 @@
         <w:tblLook w:val="04A0" w:firstRow="1" w:lastRow="0" w:firstColumn="1" w:lastColumn="0" w:noHBand="0" w:noVBand="1"/>
       </w:tblPr>
       <w:tblGrid>
-        <w:gridCol w:w="1328"/>
-        <w:gridCol w:w="1077"/>
+        <w:gridCol w:w="1134"/>
+        <w:gridCol w:w="2268"/>
+        <w:gridCol w:w="1564"/>
+        <w:gridCol w:w="1134"/>
         <w:gridCol w:w="1276"/>
-        <w:gridCol w:w="1276"/>
-        <w:gridCol w:w="1275"/>
-        <w:gridCol w:w="1276"/>
-        <w:gridCol w:w="1418"/>
-        <w:gridCol w:w="850"/>
+        <w:gridCol w:w="1417"/>
+        <w:gridCol w:w="1129"/>
+        <w:gridCol w:w="1423"/>
       </w:tblGrid>
       <w:tr>
         <w:trPr>
@@ -1455,7 +976,7 @@
         </w:trPr>
         <w:tc>
           <w:tcPr>
-            <w:tcW w:w="9776" w:type="dxa"/>
+            <w:tcW w:w="11345" w:type="dxa"/>
             <w:gridSpan w:val="8"/>
             <w:vAlign w:val="center"/>
           </w:tcPr>
@@ -1485,7 +1006,7 @@
         </w:trPr>
         <w:tc>
           <w:tcPr>
-            <w:tcW w:w="1328" w:type="dxa"/>
+            <w:tcW w:w="1134" w:type="dxa"/>
             <w:vAlign w:val="center"/>
           </w:tcPr>
           <w:p>
@@ -1525,7 +1046,7 @@
         </w:tc>
         <w:tc>
           <w:tcPr>
-            <w:tcW w:w="1077" w:type="dxa"/>
+            <w:tcW w:w="2268" w:type="dxa"/>
             <w:vAlign w:val="center"/>
           </w:tcPr>
           <w:p>
@@ -1544,6 +1065,54 @@
                 <w:sz w:val="18"/>
               </w:rPr>
               <w:t>Actividades</w:t>
+            </w:r>
+          </w:p>
+        </w:tc>
+        <w:tc>
+          <w:tcPr>
+            <w:tcW w:w="1564" w:type="dxa"/>
+            <w:vAlign w:val="center"/>
+          </w:tcPr>
+          <w:p>
+            <w:pPr>
+              <w:jc w:val="center"/>
+              <w:rPr>
+                <w:rFonts w:ascii="Calibri" w:hAnsi="Calibri"/>
+                <w:color w:val="1F3864" w:themeColor="accent1" w:themeShade="80"/>
+                <w:sz w:val="18"/>
+              </w:rPr>
+            </w:pPr>
+            <w:r>
+              <w:rPr>
+                <w:rFonts w:ascii="Calibri" w:hAnsi="Calibri"/>
+                <w:color w:val="1F3864" w:themeColor="accent1" w:themeShade="80"/>
+                <w:sz w:val="18"/>
+              </w:rPr>
+              <w:t>Recursos</w:t>
+            </w:r>
+          </w:p>
+        </w:tc>
+        <w:tc>
+          <w:tcPr>
+            <w:tcW w:w="1134" w:type="dxa"/>
+            <w:vAlign w:val="center"/>
+          </w:tcPr>
+          <w:p>
+            <w:pPr>
+              <w:jc w:val="center"/>
+              <w:rPr>
+                <w:rFonts w:ascii="Calibri" w:hAnsi="Calibri"/>
+                <w:color w:val="1F3864" w:themeColor="accent1" w:themeShade="80"/>
+                <w:sz w:val="18"/>
+              </w:rPr>
+            </w:pPr>
+            <w:r>
+              <w:rPr>
+                <w:rFonts w:ascii="Calibri" w:hAnsi="Calibri"/>
+                <w:color w:val="1F3864" w:themeColor="accent1" w:themeShade="80"/>
+                <w:sz w:val="18"/>
+              </w:rPr>
+              <w:t>Duración de la actividad</w:t>
             </w:r>
           </w:p>
         </w:tc>
@@ -1567,13 +1136,22 @@
                 <w:color w:val="1F3864" w:themeColor="accent1" w:themeShade="80"/>
                 <w:sz w:val="18"/>
               </w:rPr>
-              <w:t>Recursos</w:t>
-            </w:r>
-          </w:p>
-        </w:tc>
-        <w:tc>
-          <w:tcPr>
-            <w:tcW w:w="1276" w:type="dxa"/>
+              <w:t>Responsable</w:t>
+            </w:r>
+            <w:r>
+              <w:rPr>
+                <w:rStyle w:val="Refdenotaalpie"/>
+                <w:rFonts w:ascii="Calibri" w:hAnsi="Calibri"/>
+                <w:color w:val="1F3864" w:themeColor="accent1" w:themeShade="80"/>
+                <w:sz w:val="18"/>
+              </w:rPr>
+              <w:footnoteReference w:id="1"/>
+            </w:r>
+          </w:p>
+        </w:tc>
+        <w:tc>
+          <w:tcPr>
+            <w:tcW w:w="1417" w:type="dxa"/>
             <w:vAlign w:val="center"/>
           </w:tcPr>
           <w:p>
@@ -1591,13 +1169,13 @@
                 <w:color w:val="1F3864" w:themeColor="accent1" w:themeShade="80"/>
                 <w:sz w:val="18"/>
               </w:rPr>
-              <w:t>Duración de la actividad</w:t>
-            </w:r>
-          </w:p>
-        </w:tc>
-        <w:tc>
-          <w:tcPr>
-            <w:tcW w:w="1275" w:type="dxa"/>
+              <w:t>Observaciones</w:t>
+            </w:r>
+          </w:p>
+        </w:tc>
+        <w:tc>
+          <w:tcPr>
+            <w:tcW w:w="1129" w:type="dxa"/>
             <w:vAlign w:val="center"/>
           </w:tcPr>
           <w:p>
@@ -1615,70 +1193,13 @@
                 <w:color w:val="1F3864" w:themeColor="accent1" w:themeShade="80"/>
                 <w:sz w:val="18"/>
               </w:rPr>
-              <w:t>Responsable</w:t>
-            </w:r>
-            <w:r>
-              <w:rPr>
-                <w:rStyle w:val="Refdenotaalpie"/>
-                <w:rFonts w:ascii="Calibri" w:hAnsi="Calibri"/>
-                <w:color w:val="1F3864" w:themeColor="accent1" w:themeShade="80"/>
-                <w:sz w:val="18"/>
-              </w:rPr>
-              <w:footnoteReference w:id="1"/>
-            </w:r>
-          </w:p>
-        </w:tc>
-        <w:tc>
-          <w:tcPr>
-            <w:tcW w:w="1276" w:type="dxa"/>
-            <w:vAlign w:val="center"/>
-          </w:tcPr>
-          <w:p>
-            <w:pPr>
-              <w:jc w:val="center"/>
-              <w:rPr>
-                <w:rFonts w:ascii="Calibri" w:hAnsi="Calibri"/>
-                <w:color w:val="1F3864" w:themeColor="accent1" w:themeShade="80"/>
-                <w:sz w:val="18"/>
-              </w:rPr>
-            </w:pPr>
-            <w:r>
-              <w:rPr>
-                <w:rFonts w:ascii="Calibri" w:hAnsi="Calibri"/>
-                <w:color w:val="1F3864" w:themeColor="accent1" w:themeShade="80"/>
-                <w:sz w:val="18"/>
-              </w:rPr>
-              <w:t>Observaciones</w:t>
-            </w:r>
-          </w:p>
-        </w:tc>
-        <w:tc>
-          <w:tcPr>
-            <w:tcW w:w="1418" w:type="dxa"/>
-            <w:vAlign w:val="center"/>
-          </w:tcPr>
-          <w:p>
-            <w:pPr>
-              <w:jc w:val="center"/>
-              <w:rPr>
-                <w:rFonts w:ascii="Calibri" w:hAnsi="Calibri"/>
-                <w:color w:val="1F3864" w:themeColor="accent1" w:themeShade="80"/>
-                <w:sz w:val="18"/>
-              </w:rPr>
-            </w:pPr>
-            <w:r>
-              <w:rPr>
-                <w:rFonts w:ascii="Calibri" w:hAnsi="Calibri"/>
-                <w:color w:val="1F3864" w:themeColor="accent1" w:themeShade="80"/>
-                <w:sz w:val="18"/>
-              </w:rPr>
               <w:t>Estado de avance</w:t>
             </w:r>
           </w:p>
         </w:tc>
         <w:tc>
           <w:tcPr>
-            <w:tcW w:w="850" w:type="dxa"/>
+            <w:tcW w:w="1423" w:type="dxa"/>
             <w:vAlign w:val="center"/>
           </w:tcPr>
           <w:p>
@@ -1711,11 +1232,11 @@
       </w:tr>
       <w:tr>
         <w:trPr>
-          <w:trHeight w:val="2410"/>
+          <w:trHeight w:val="699"/>
         </w:trPr>
         <w:tc>
           <w:tcPr>
-            <w:tcW w:w="1328" w:type="dxa"/>
+            <w:tcW w:w="1134" w:type="dxa"/>
           </w:tcPr>
           <w:p>
             <w:pPr>
@@ -1730,62 +1251,17 @@
               <w:rPr>
                 <w:rFonts w:ascii="Calibri" w:hAnsi="Calibri" w:cs="Arial"/>
                 <w:i/>
-                <w:color w:val="548DD4"/>
-                <w:sz w:val="18"/>
-                <w:szCs w:val="20"/>
-                <w:lang w:eastAsia="es-CL"/>
-              </w:rPr>
-              <w:t xml:space="preserve">Nombra las competencias o unidades de competencias </w:t>
-            </w:r>
-            <w:r>
-              <w:rPr>
-                <w:rFonts w:ascii="Calibri" w:hAnsi="Calibri" w:cs="Arial"/>
-                <w:i/>
-                <w:color w:val="548DD4"/>
-                <w:sz w:val="18"/>
-                <w:szCs w:val="20"/>
-                <w:lang w:eastAsia="es-CL"/>
-              </w:rPr>
-              <w:t xml:space="preserve">que se relacionan con las diferentes actividades </w:t>
-            </w:r>
-            <w:r>
-              <w:rPr>
-                <w:rFonts w:ascii="Calibri" w:hAnsi="Calibri" w:cs="Arial"/>
-                <w:i/>
-                <w:color w:val="548DD4"/>
-                <w:sz w:val="18"/>
-                <w:szCs w:val="20"/>
-                <w:lang w:eastAsia="es-CL"/>
-              </w:rPr>
-              <w:t>requeridas para el desarrollo de</w:t>
-            </w:r>
-            <w:r>
-              <w:rPr>
-                <w:rFonts w:ascii="Calibri" w:hAnsi="Calibri" w:cs="Arial"/>
-                <w:i/>
-                <w:color w:val="548DD4"/>
-                <w:sz w:val="18"/>
-                <w:szCs w:val="20"/>
-                <w:lang w:eastAsia="es-CL"/>
-              </w:rPr>
-              <w:t>l proyecto APT</w:t>
-            </w:r>
-            <w:r>
-              <w:rPr>
-                <w:rFonts w:ascii="Calibri" w:hAnsi="Calibri" w:cs="Arial"/>
-                <w:i/>
-                <w:color w:val="548DD4"/>
-                <w:sz w:val="18"/>
-                <w:szCs w:val="20"/>
-                <w:lang w:eastAsia="es-CL"/>
-              </w:rPr>
-              <w:t>.</w:t>
-            </w:r>
-          </w:p>
-        </w:tc>
-        <w:tc>
-          <w:tcPr>
-            <w:tcW w:w="1077" w:type="dxa"/>
+                <w:sz w:val="18"/>
+                <w:szCs w:val="20"/>
+                <w:lang w:eastAsia="es-CL"/>
+              </w:rPr>
+              <w:t>Documentación técnica.</w:t>
+            </w:r>
+          </w:p>
+        </w:tc>
+        <w:tc>
+          <w:tcPr>
+            <w:tcW w:w="2268" w:type="dxa"/>
           </w:tcPr>
           <w:p>
             <w:pPr>
@@ -1793,67 +1269,83 @@
               <w:rPr>
                 <w:rFonts w:ascii="Calibri" w:hAnsi="Calibri" w:cs="Arial"/>
                 <w:i/>
-                <w:color w:val="548DD4"/>
-                <w:sz w:val="18"/>
-                <w:szCs w:val="20"/>
-                <w:lang w:eastAsia="es-CL"/>
-              </w:rPr>
-            </w:pPr>
-            <w:r>
-              <w:rPr>
-                <w:rFonts w:ascii="Calibri" w:hAnsi="Calibri" w:cs="Arial"/>
-                <w:i/>
-                <w:color w:val="548DD4"/>
-                <w:sz w:val="18"/>
-                <w:szCs w:val="20"/>
-                <w:lang w:eastAsia="es-CL"/>
-              </w:rPr>
-              <w:t>Nombra</w:t>
-            </w:r>
-            <w:r>
-              <w:rPr>
-                <w:rFonts w:ascii="Calibri" w:hAnsi="Calibri" w:cs="Arial"/>
-                <w:i/>
-                <w:color w:val="548DD4"/>
-                <w:sz w:val="18"/>
-                <w:szCs w:val="20"/>
-                <w:lang w:eastAsia="es-CL"/>
-              </w:rPr>
-              <w:t xml:space="preserve"> la</w:t>
-            </w:r>
-            <w:r>
-              <w:rPr>
-                <w:rFonts w:ascii="Calibri" w:hAnsi="Calibri" w:cs="Arial"/>
-                <w:i/>
-                <w:color w:val="548DD4"/>
-                <w:sz w:val="18"/>
-                <w:szCs w:val="20"/>
-                <w:lang w:eastAsia="es-CL"/>
-              </w:rPr>
-              <w:t>s</w:t>
-            </w:r>
-            <w:r>
-              <w:rPr>
-                <w:rFonts w:ascii="Calibri" w:hAnsi="Calibri" w:cs="Arial"/>
-                <w:i/>
-                <w:color w:val="548DD4"/>
+                <w:sz w:val="18"/>
+                <w:szCs w:val="20"/>
+                <w:lang w:eastAsia="es-CL"/>
+              </w:rPr>
+            </w:pPr>
+            <w:r>
+              <w:rPr>
+                <w:rFonts w:ascii="Calibri" w:hAnsi="Calibri" w:cs="Arial"/>
+                <w:i/>
+                <w:sz w:val="18"/>
+                <w:szCs w:val="20"/>
+                <w:lang w:eastAsia="es-CL"/>
+              </w:rPr>
+              <w:t xml:space="preserve">Elaboración del ERS y presentación del proyecto. </w:t>
+            </w:r>
+          </w:p>
+        </w:tc>
+        <w:tc>
+          <w:tcPr>
+            <w:tcW w:w="1564" w:type="dxa"/>
+          </w:tcPr>
+          <w:p>
+            <w:pPr>
+              <w:jc w:val="both"/>
+              <w:rPr>
+                <w:bCs/>
+                <w:i/>
+                <w:iCs/>
+                <w:sz w:val="18"/>
+                <w:szCs w:val="24"/>
+              </w:rPr>
+            </w:pPr>
+            <w:r>
+              <w:rPr>
+                <w:bCs/>
+                <w:i/>
+                <w:iCs/>
+                <w:sz w:val="18"/>
+                <w:szCs w:val="24"/>
+              </w:rPr>
+              <w:t>Word, PowerPoint</w:t>
+            </w:r>
+          </w:p>
+        </w:tc>
+        <w:tc>
+          <w:tcPr>
+            <w:tcW w:w="1134" w:type="dxa"/>
+          </w:tcPr>
+          <w:p>
+            <w:pPr>
+              <w:jc w:val="both"/>
+              <w:rPr>
+                <w:b/>
+                <w:sz w:val="18"/>
+                <w:szCs w:val="24"/>
+              </w:rPr>
+            </w:pPr>
+            <w:r>
+              <w:rPr>
+                <w:rFonts w:ascii="Calibri" w:hAnsi="Calibri" w:cs="Arial"/>
+                <w:i/>
+                <w:sz w:val="18"/>
+                <w:szCs w:val="20"/>
+                <w:lang w:eastAsia="es-CL"/>
+              </w:rPr>
+              <w:t>1 semana</w:t>
+            </w:r>
+            <w:r>
+              <w:rPr>
+                <w:rFonts w:ascii="Calibri" w:hAnsi="Calibri" w:cs="Arial"/>
+                <w:i/>
                 <w:sz w:val="18"/>
                 <w:szCs w:val="20"/>
                 <w:lang w:eastAsia="es-CL"/>
               </w:rPr>
               <w:t xml:space="preserve"> </w:t>
             </w:r>
-            <w:r>
-              <w:rPr>
-                <w:rFonts w:ascii="Calibri" w:hAnsi="Calibri" w:cs="Arial"/>
-                <w:i/>
-                <w:color w:val="548DD4"/>
-                <w:sz w:val="18"/>
-                <w:szCs w:val="20"/>
-                <w:lang w:eastAsia="es-CL"/>
-              </w:rPr>
-              <w:t xml:space="preserve">actividades que se necesitan para desarrollar el proyecto APT. </w:t>
-            </w:r>
           </w:p>
         </w:tc>
         <w:tc>
@@ -1864,43 +1356,235 @@
             <w:pPr>
               <w:jc w:val="both"/>
               <w:rPr>
-                <w:b/>
-                <w:sz w:val="18"/>
-                <w:szCs w:val="24"/>
-              </w:rPr>
-            </w:pPr>
-            <w:r>
-              <w:rPr>
-                <w:rFonts w:ascii="Calibri" w:hAnsi="Calibri" w:cs="Arial"/>
-                <w:i/>
-                <w:color w:val="548DD4"/>
-                <w:sz w:val="18"/>
-                <w:szCs w:val="20"/>
-                <w:lang w:eastAsia="es-CL"/>
-              </w:rPr>
-              <w:t>Nombra los recursos necesarios para llevar a cabo las actividades</w:t>
-            </w:r>
-            <w:r>
-              <w:rPr>
-                <w:rFonts w:ascii="Calibri" w:hAnsi="Calibri" w:cs="Arial"/>
-                <w:i/>
-                <w:color w:val="548DD4"/>
-                <w:sz w:val="18"/>
+                <w:rFonts w:ascii="Calibri" w:hAnsi="Calibri" w:cs="Arial"/>
+                <w:i/>
+                <w:sz w:val="18"/>
+                <w:szCs w:val="20"/>
+                <w:lang w:eastAsia="es-CL"/>
+              </w:rPr>
+            </w:pPr>
+            <w:r>
+              <w:rPr>
+                <w:rFonts w:ascii="Calibri" w:hAnsi="Calibri" w:cs="Arial"/>
+                <w:i/>
+                <w:sz w:val="18"/>
+                <w:szCs w:val="20"/>
+                <w:lang w:eastAsia="es-CL"/>
+              </w:rPr>
+              <w:t>Equipo</w:t>
+            </w:r>
+          </w:p>
+        </w:tc>
+        <w:tc>
+          <w:tcPr>
+            <w:tcW w:w="1417" w:type="dxa"/>
+          </w:tcPr>
+          <w:p>
+            <w:pPr>
+              <w:jc w:val="both"/>
+              <w:rPr>
+                <w:rFonts w:ascii="Calibri" w:hAnsi="Calibri" w:cs="Arial"/>
+                <w:i/>
+                <w:sz w:val="18"/>
+                <w:szCs w:val="20"/>
+                <w:lang w:eastAsia="es-CL"/>
+              </w:rPr>
+            </w:pPr>
+            <w:r>
+              <w:rPr>
+                <w:rFonts w:ascii="Calibri" w:hAnsi="Calibri" w:cs="Arial"/>
+                <w:i/>
+                <w:sz w:val="18"/>
+                <w:szCs w:val="20"/>
+                <w:lang w:eastAsia="es-CL"/>
+              </w:rPr>
+              <w:t>Sin Observaciones</w:t>
+            </w:r>
+          </w:p>
+        </w:tc>
+        <w:tc>
+          <w:tcPr>
+            <w:tcW w:w="1129" w:type="dxa"/>
+          </w:tcPr>
+          <w:p>
+            <w:pPr>
+              <w:jc w:val="both"/>
+              <w:rPr>
+                <w:rFonts w:ascii="Calibri" w:hAnsi="Calibri" w:cs="Arial"/>
+                <w:i/>
+                <w:sz w:val="16"/>
+                <w:szCs w:val="20"/>
+                <w:lang w:eastAsia="es-CL"/>
+              </w:rPr>
+            </w:pPr>
+            <w:r>
+              <w:rPr>
+                <w:rFonts w:ascii="Calibri" w:hAnsi="Calibri" w:cs="Arial"/>
+                <w:i/>
+                <w:sz w:val="18"/>
+                <w:szCs w:val="20"/>
+                <w:lang w:eastAsia="es-CL"/>
+              </w:rPr>
+              <w:t>Completado</w:t>
+            </w:r>
+            <w:r>
+              <w:rPr>
+                <w:rFonts w:ascii="Calibri" w:hAnsi="Calibri" w:cs="Arial"/>
+                <w:i/>
+                <w:sz w:val="16"/>
                 <w:szCs w:val="20"/>
                 <w:lang w:eastAsia="es-CL"/>
               </w:rPr>
               <w:t xml:space="preserve"> </w:t>
             </w:r>
-            <w:r>
-              <w:rPr>
-                <w:rFonts w:ascii="Calibri" w:hAnsi="Calibri" w:cs="Arial"/>
-                <w:i/>
-                <w:color w:val="548DD4"/>
-                <w:sz w:val="18"/>
-                <w:szCs w:val="20"/>
-                <w:lang w:eastAsia="es-CL"/>
-              </w:rPr>
-              <w:t>definidas.</w:t>
+          </w:p>
+        </w:tc>
+        <w:tc>
+          <w:tcPr>
+            <w:tcW w:w="1423" w:type="dxa"/>
+          </w:tcPr>
+          <w:p>
+            <w:pPr>
+              <w:jc w:val="both"/>
+              <w:rPr>
+                <w:rFonts w:ascii="Calibri" w:hAnsi="Calibri" w:cs="Arial"/>
+                <w:i/>
+                <w:sz w:val="18"/>
+                <w:szCs w:val="20"/>
+                <w:lang w:eastAsia="es-CL"/>
+              </w:rPr>
+            </w:pPr>
+            <w:r>
+              <w:rPr>
+                <w:rFonts w:ascii="Calibri" w:hAnsi="Calibri" w:cs="Arial"/>
+                <w:i/>
+                <w:sz w:val="18"/>
+                <w:szCs w:val="20"/>
+                <w:lang w:eastAsia="es-CL"/>
+              </w:rPr>
+              <w:t>Sin Ajustes</w:t>
+            </w:r>
+            <w:r>
+              <w:rPr>
+                <w:rFonts w:ascii="Calibri" w:hAnsi="Calibri" w:cs="Arial"/>
+                <w:i/>
+                <w:sz w:val="18"/>
+                <w:szCs w:val="20"/>
+                <w:lang w:eastAsia="es-CL"/>
+              </w:rPr>
+              <w:t xml:space="preserve"> </w:t>
+            </w:r>
+          </w:p>
+        </w:tc>
+      </w:tr>
+      <w:tr>
+        <w:trPr>
+          <w:trHeight w:val="1095"/>
+        </w:trPr>
+        <w:tc>
+          <w:tcPr>
+            <w:tcW w:w="1134" w:type="dxa"/>
+          </w:tcPr>
+          <w:p>
+            <w:pPr>
+              <w:rPr>
+                <w:rFonts w:ascii="Calibri" w:hAnsi="Calibri" w:cs="Arial"/>
+                <w:i/>
+                <w:sz w:val="18"/>
+                <w:szCs w:val="20"/>
+                <w:lang w:eastAsia="es-CL"/>
+              </w:rPr>
+            </w:pPr>
+            <w:r>
+              <w:rPr>
+                <w:rFonts w:ascii="Calibri" w:hAnsi="Calibri" w:cs="Arial"/>
+                <w:i/>
+                <w:sz w:val="18"/>
+                <w:szCs w:val="20"/>
+                <w:lang w:eastAsia="es-CL"/>
+              </w:rPr>
+              <w:t>Diseño de arquitectura</w:t>
+            </w:r>
+          </w:p>
+        </w:tc>
+        <w:tc>
+          <w:tcPr>
+            <w:tcW w:w="2268" w:type="dxa"/>
+          </w:tcPr>
+          <w:p>
+            <w:pPr>
+              <w:jc w:val="both"/>
+              <w:rPr>
+                <w:rFonts w:ascii="Calibri" w:hAnsi="Calibri" w:cs="Arial"/>
+                <w:i/>
+                <w:sz w:val="18"/>
+                <w:szCs w:val="20"/>
+                <w:lang w:eastAsia="es-CL"/>
+              </w:rPr>
+            </w:pPr>
+            <w:r>
+              <w:rPr>
+                <w:rFonts w:ascii="Calibri" w:hAnsi="Calibri" w:cs="Arial"/>
+                <w:i/>
+                <w:sz w:val="18"/>
+                <w:szCs w:val="20"/>
+                <w:lang w:eastAsia="es-CL"/>
+              </w:rPr>
+              <w:t>Definición de la arquitectura del sistema y modelo de datos</w:t>
+            </w:r>
+          </w:p>
+        </w:tc>
+        <w:tc>
+          <w:tcPr>
+            <w:tcW w:w="1564" w:type="dxa"/>
+          </w:tcPr>
+          <w:p>
+            <w:pPr>
+              <w:jc w:val="both"/>
+              <w:rPr>
+                <w:rFonts w:ascii="Calibri" w:hAnsi="Calibri" w:cs="Arial"/>
+                <w:i/>
+                <w:sz w:val="18"/>
+                <w:szCs w:val="20"/>
+                <w:lang w:eastAsia="es-CL"/>
+              </w:rPr>
+            </w:pPr>
+            <w:r>
+              <w:rPr>
+                <w:rFonts w:ascii="Calibri" w:hAnsi="Calibri" w:cs="Arial"/>
+                <w:i/>
+                <w:sz w:val="18"/>
+                <w:szCs w:val="20"/>
+                <w:lang w:eastAsia="es-CL"/>
+              </w:rPr>
+              <w:t>Django, MySQL, VS Code</w:t>
+            </w:r>
+          </w:p>
+        </w:tc>
+        <w:tc>
+          <w:tcPr>
+            <w:tcW w:w="1134" w:type="dxa"/>
+          </w:tcPr>
+          <w:p>
+            <w:pPr>
+              <w:jc w:val="both"/>
+              <w:rPr>
+                <w:rFonts w:ascii="Calibri" w:hAnsi="Calibri" w:cs="Arial"/>
+                <w:i/>
+                <w:sz w:val="18"/>
+                <w:szCs w:val="20"/>
+                <w:lang w:eastAsia="es-CL"/>
+              </w:rPr>
+            </w:pPr>
+            <w:r>
+              <w:rPr>
+                <w:rFonts w:ascii="Calibri" w:hAnsi="Calibri" w:cs="Arial"/>
+                <w:i/>
+                <w:sz w:val="18"/>
+                <w:szCs w:val="20"/>
+                <w:lang w:eastAsia="es-CL"/>
+              </w:rPr>
+              <w:t>2 semanas</w:t>
             </w:r>
           </w:p>
         </w:tc>
@@ -1912,71 +1596,28 @@
             <w:pPr>
               <w:jc w:val="both"/>
               <w:rPr>
-                <w:b/>
-                <w:sz w:val="18"/>
-                <w:szCs w:val="24"/>
-              </w:rPr>
-            </w:pPr>
-            <w:r>
-              <w:rPr>
-                <w:rFonts w:ascii="Calibri" w:hAnsi="Calibri" w:cs="Arial"/>
-                <w:i/>
-                <w:color w:val="548DD4"/>
-                <w:sz w:val="18"/>
-                <w:szCs w:val="20"/>
-                <w:lang w:eastAsia="es-CL"/>
-              </w:rPr>
-              <w:t xml:space="preserve">Señala </w:t>
-            </w:r>
-            <w:r>
-              <w:rPr>
-                <w:rFonts w:ascii="Calibri" w:hAnsi="Calibri" w:cs="Arial"/>
-                <w:i/>
-                <w:color w:val="548DD4"/>
-                <w:sz w:val="18"/>
-                <w:szCs w:val="20"/>
-                <w:lang w:eastAsia="es-CL"/>
-              </w:rPr>
-              <w:t>la duración de</w:t>
-            </w:r>
-            <w:r>
-              <w:rPr>
-                <w:rFonts w:ascii="Calibri" w:hAnsi="Calibri" w:cs="Arial"/>
-                <w:i/>
-                <w:color w:val="548DD4"/>
-                <w:sz w:val="18"/>
-                <w:szCs w:val="20"/>
-                <w:lang w:eastAsia="es-CL"/>
-              </w:rPr>
-              <w:t xml:space="preserve"> cada </w:t>
-            </w:r>
-            <w:r>
-              <w:rPr>
-                <w:rFonts w:ascii="Calibri" w:hAnsi="Calibri" w:cs="Arial"/>
-                <w:i/>
-                <w:color w:val="548DD4"/>
-                <w:sz w:val="18"/>
-                <w:szCs w:val="20"/>
-                <w:lang w:eastAsia="es-CL"/>
-              </w:rPr>
-              <w:t>actividad</w:t>
-            </w:r>
-            <w:r>
-              <w:rPr>
-                <w:rFonts w:ascii="Calibri" w:hAnsi="Calibri" w:cs="Arial"/>
-                <w:i/>
-                <w:color w:val="548DD4"/>
-                <w:sz w:val="18"/>
-                <w:szCs w:val="20"/>
-                <w:lang w:eastAsia="es-CL"/>
-              </w:rPr>
-              <w:t xml:space="preserve">. </w:t>
-            </w:r>
-          </w:p>
-        </w:tc>
-        <w:tc>
-          <w:tcPr>
-            <w:tcW w:w="1275" w:type="dxa"/>
+                <w:rFonts w:ascii="Calibri" w:hAnsi="Calibri" w:cs="Arial"/>
+                <w:i/>
+                <w:sz w:val="18"/>
+                <w:szCs w:val="20"/>
+                <w:lang w:eastAsia="es-CL"/>
+              </w:rPr>
+            </w:pPr>
+            <w:r>
+              <w:rPr>
+                <w:rFonts w:ascii="Calibri" w:hAnsi="Calibri" w:cs="Arial"/>
+                <w:i/>
+                <w:sz w:val="18"/>
+                <w:szCs w:val="20"/>
+                <w:lang w:eastAsia="es-CL"/>
+              </w:rPr>
+              <w:t>Brandon Martínez</w:t>
+            </w:r>
+          </w:p>
+        </w:tc>
+        <w:tc>
+          <w:tcPr>
+            <w:tcW w:w="1417" w:type="dxa"/>
           </w:tcPr>
           <w:p>
             <w:pPr>
@@ -1984,56 +1625,282 @@
               <w:rPr>
                 <w:rFonts w:ascii="Calibri" w:hAnsi="Calibri" w:cs="Arial"/>
                 <w:i/>
-                <w:color w:val="548DD4"/>
-                <w:sz w:val="18"/>
-                <w:szCs w:val="20"/>
-                <w:lang w:eastAsia="es-CL"/>
-              </w:rPr>
-            </w:pPr>
-            <w:r>
-              <w:rPr>
-                <w:rFonts w:ascii="Calibri" w:hAnsi="Calibri" w:cs="Arial"/>
-                <w:i/>
-                <w:color w:val="548DD4"/>
-                <w:sz w:val="18"/>
-                <w:szCs w:val="20"/>
-                <w:lang w:eastAsia="es-CL"/>
-              </w:rPr>
-              <w:t xml:space="preserve">Escribe el </w:t>
-            </w:r>
-            <w:r>
-              <w:rPr>
-                <w:rFonts w:ascii="Calibri" w:hAnsi="Calibri" w:cs="Arial"/>
-                <w:i/>
-                <w:color w:val="548DD4"/>
-                <w:sz w:val="18"/>
-                <w:szCs w:val="20"/>
-                <w:lang w:eastAsia="es-CL"/>
-              </w:rPr>
-              <w:t xml:space="preserve">nombre del integrante del equipo responsable de </w:t>
-            </w:r>
-            <w:r>
-              <w:rPr>
-                <w:rFonts w:ascii="Calibri" w:hAnsi="Calibri" w:cs="Arial"/>
-                <w:i/>
-                <w:color w:val="548DD4"/>
-                <w:sz w:val="18"/>
-                <w:szCs w:val="20"/>
-                <w:lang w:eastAsia="es-CL"/>
-              </w:rPr>
-              <w:t xml:space="preserve">cada </w:t>
-            </w:r>
-            <w:r>
-              <w:rPr>
-                <w:rFonts w:ascii="Calibri" w:hAnsi="Calibri" w:cs="Arial"/>
-                <w:i/>
-                <w:color w:val="548DD4"/>
-                <w:sz w:val="18"/>
-                <w:szCs w:val="20"/>
-                <w:lang w:eastAsia="es-CL"/>
-              </w:rPr>
-              <w:t>actividad.</w:t>
-            </w:r>
+                <w:sz w:val="18"/>
+                <w:szCs w:val="20"/>
+                <w:lang w:eastAsia="es-CL"/>
+              </w:rPr>
+            </w:pPr>
+            <w:r>
+              <w:rPr>
+                <w:rFonts w:ascii="Calibri" w:hAnsi="Calibri" w:cs="Arial"/>
+                <w:i/>
+                <w:sz w:val="18"/>
+                <w:szCs w:val="20"/>
+                <w:lang w:eastAsia="es-CL"/>
+              </w:rPr>
+              <w:t>Trabajo colaborativo con revisión de código</w:t>
+            </w:r>
+          </w:p>
+        </w:tc>
+        <w:tc>
+          <w:tcPr>
+            <w:tcW w:w="1129" w:type="dxa"/>
+          </w:tcPr>
+          <w:p>
+            <w:pPr>
+              <w:jc w:val="both"/>
+              <w:rPr>
+                <w:rFonts w:ascii="Calibri" w:hAnsi="Calibri" w:cs="Arial"/>
+                <w:i/>
+                <w:sz w:val="18"/>
+                <w:szCs w:val="20"/>
+                <w:lang w:eastAsia="es-CL"/>
+              </w:rPr>
+            </w:pPr>
+            <w:r>
+              <w:rPr>
+                <w:rFonts w:ascii="Calibri" w:hAnsi="Calibri" w:cs="Arial"/>
+                <w:i/>
+                <w:sz w:val="18"/>
+                <w:szCs w:val="20"/>
+                <w:lang w:eastAsia="es-CL"/>
+              </w:rPr>
+              <w:t>Completado</w:t>
+            </w:r>
+          </w:p>
+        </w:tc>
+        <w:tc>
+          <w:tcPr>
+            <w:tcW w:w="1423" w:type="dxa"/>
+          </w:tcPr>
+          <w:p>
+            <w:pPr>
+              <w:jc w:val="both"/>
+              <w:rPr>
+                <w:rFonts w:ascii="Calibri" w:hAnsi="Calibri" w:cs="Arial"/>
+                <w:i/>
+                <w:sz w:val="18"/>
+                <w:szCs w:val="20"/>
+                <w:lang w:eastAsia="es-CL"/>
+              </w:rPr>
+            </w:pPr>
+            <w:r>
+              <w:rPr>
+                <w:rFonts w:ascii="Calibri" w:hAnsi="Calibri" w:cs="Arial"/>
+                <w:i/>
+                <w:sz w:val="18"/>
+                <w:szCs w:val="20"/>
+                <w:lang w:eastAsia="es-CL"/>
+              </w:rPr>
+              <w:t>Sin Ajustes</w:t>
+            </w:r>
+          </w:p>
+        </w:tc>
+      </w:tr>
+      <w:tr>
+        <w:trPr>
+          <w:trHeight w:val="70"/>
+        </w:trPr>
+        <w:tc>
+          <w:tcPr>
+            <w:tcW w:w="1134" w:type="dxa"/>
+          </w:tcPr>
+          <w:p>
+            <w:pPr>
+              <w:rPr>
+                <w:rFonts w:ascii="Calibri" w:hAnsi="Calibri" w:cs="Arial"/>
+                <w:i/>
+                <w:sz w:val="18"/>
+                <w:szCs w:val="20"/>
+                <w:lang w:eastAsia="es-CL"/>
+              </w:rPr>
+            </w:pPr>
+            <w:r>
+              <w:rPr>
+                <w:rFonts w:ascii="Calibri" w:hAnsi="Calibri" w:cs="Arial"/>
+                <w:i/>
+                <w:sz w:val="18"/>
+                <w:szCs w:val="20"/>
+                <w:lang w:eastAsia="es-CL"/>
+              </w:rPr>
+              <w:t>Desarrollo backend</w:t>
+            </w:r>
+          </w:p>
+        </w:tc>
+        <w:tc>
+          <w:tcPr>
+            <w:tcW w:w="2268" w:type="dxa"/>
+          </w:tcPr>
+          <w:p>
+            <w:pPr>
+              <w:jc w:val="both"/>
+              <w:rPr>
+                <w:rFonts w:ascii="Calibri" w:hAnsi="Calibri" w:cs="Arial"/>
+                <w:i/>
+                <w:sz w:val="18"/>
+                <w:szCs w:val="20"/>
+                <w:lang w:eastAsia="es-CL"/>
+              </w:rPr>
+            </w:pPr>
+            <w:r>
+              <w:rPr>
+                <w:rFonts w:ascii="Calibri" w:hAnsi="Calibri" w:cs="Arial"/>
+                <w:i/>
+                <w:sz w:val="18"/>
+                <w:szCs w:val="20"/>
+                <w:lang w:eastAsia="es-CL"/>
+              </w:rPr>
+              <w:t>Implementación de módulos de gestión de usuarios, productos y pedidos</w:t>
+            </w:r>
+          </w:p>
+        </w:tc>
+        <w:tc>
+          <w:tcPr>
+            <w:tcW w:w="1564" w:type="dxa"/>
+          </w:tcPr>
+          <w:p>
+            <w:pPr>
+              <w:jc w:val="both"/>
+              <w:rPr>
+                <w:rFonts w:ascii="Calibri" w:hAnsi="Calibri" w:cs="Arial"/>
+                <w:i/>
+                <w:sz w:val="18"/>
+                <w:szCs w:val="20"/>
+                <w:lang w:eastAsia="es-CL"/>
+              </w:rPr>
+            </w:pPr>
+            <w:r>
+              <w:rPr>
+                <w:rFonts w:ascii="Calibri" w:hAnsi="Calibri" w:cs="Arial"/>
+                <w:i/>
+                <w:sz w:val="18"/>
+                <w:szCs w:val="20"/>
+                <w:lang w:eastAsia="es-CL"/>
+              </w:rPr>
+              <w:t>Django, Python</w:t>
+            </w:r>
+          </w:p>
+        </w:tc>
+        <w:tc>
+          <w:tcPr>
+            <w:tcW w:w="1134" w:type="dxa"/>
+          </w:tcPr>
+          <w:tbl>
+            <w:tblPr>
+              <w:tblW w:w="0" w:type="auto"/>
+              <w:tblCellSpacing w:w="15" w:type="dxa"/>
+              <w:tblCellMar>
+                <w:top w:w="15" w:type="dxa"/>
+                <w:left w:w="15" w:type="dxa"/>
+                <w:bottom w:w="15" w:type="dxa"/>
+                <w:right w:w="15" w:type="dxa"/>
+              </w:tblCellMar>
+              <w:tblLook w:val="04A0" w:firstRow="1" w:lastRow="0" w:firstColumn="1" w:lastColumn="0" w:noHBand="0" w:noVBand="1"/>
+            </w:tblPr>
+            <w:tblGrid>
+              <w:gridCol w:w="1084"/>
+            </w:tblGrid>
+            <w:tr>
+              <w:trPr>
+                <w:tblCellSpacing w:w="15" w:type="dxa"/>
+              </w:trPr>
+              <w:tc>
+                <w:tcPr>
+                  <w:tcW w:w="1024" w:type="dxa"/>
+                  <w:vAlign w:val="center"/>
+                  <w:hideMark/>
+                </w:tcPr>
+                <w:p>
+                  <w:pPr>
+                    <w:framePr w:hSpace="180" w:wrap="around" w:vAnchor="page" w:hAnchor="margin" w:xAlign="center" w:y="5086"/>
+                    <w:jc w:val="both"/>
+                    <w:rPr>
+                      <w:rFonts w:ascii="Calibri" w:hAnsi="Calibri" w:cs="Arial"/>
+                      <w:i/>
+                      <w:sz w:val="18"/>
+                      <w:szCs w:val="20"/>
+                      <w:lang w:eastAsia="es-CL"/>
+                    </w:rPr>
+                  </w:pPr>
+                  <w:r>
+                    <w:rPr>
+                      <w:rFonts w:ascii="Calibri" w:hAnsi="Calibri" w:cs="Arial"/>
+                      <w:i/>
+                      <w:sz w:val="18"/>
+                      <w:szCs w:val="20"/>
+                      <w:lang w:eastAsia="es-CL"/>
+                    </w:rPr>
+                    <w:t>3 semanas</w:t>
+                  </w:r>
+                </w:p>
+              </w:tc>
+            </w:tr>
+          </w:tbl>
+          <w:p>
+            <w:pPr>
+              <w:jc w:val="both"/>
+              <w:rPr>
+                <w:rFonts w:ascii="Calibri" w:hAnsi="Calibri" w:cs="Arial"/>
+                <w:i/>
+                <w:vanish/>
+                <w:sz w:val="18"/>
+                <w:szCs w:val="20"/>
+                <w:lang w:eastAsia="es-CL"/>
+              </w:rPr>
+            </w:pPr>
+          </w:p>
+          <w:tbl>
+            <w:tblPr>
+              <w:tblW w:w="0" w:type="auto"/>
+              <w:tblCellSpacing w:w="15" w:type="dxa"/>
+              <w:tblCellMar>
+                <w:top w:w="15" w:type="dxa"/>
+                <w:left w:w="15" w:type="dxa"/>
+                <w:bottom w:w="15" w:type="dxa"/>
+                <w:right w:w="15" w:type="dxa"/>
+              </w:tblCellMar>
+              <w:tblLook w:val="04A0" w:firstRow="1" w:lastRow="0" w:firstColumn="1" w:lastColumn="0" w:noHBand="0" w:noVBand="1"/>
+            </w:tblPr>
+            <w:tblGrid>
+              <w:gridCol w:w="110"/>
+            </w:tblGrid>
+            <w:tr>
+              <w:trPr>
+                <w:tblCellSpacing w:w="15" w:type="dxa"/>
+              </w:trPr>
+              <w:tc>
+                <w:tcPr>
+                  <w:tcW w:w="36" w:type="dxa"/>
+                  <w:vAlign w:val="center"/>
+                  <w:hideMark/>
+                </w:tcPr>
+                <w:p>
+                  <w:pPr>
+                    <w:framePr w:hSpace="180" w:wrap="around" w:vAnchor="page" w:hAnchor="margin" w:xAlign="center" w:y="5086"/>
+                    <w:jc w:val="both"/>
+                    <w:rPr>
+                      <w:rFonts w:ascii="Calibri" w:hAnsi="Calibri" w:cs="Arial"/>
+                      <w:i/>
+                      <w:sz w:val="18"/>
+                      <w:szCs w:val="20"/>
+                      <w:lang w:eastAsia="es-CL"/>
+                    </w:rPr>
+                  </w:pPr>
+                </w:p>
+              </w:tc>
+            </w:tr>
+          </w:tbl>
+          <w:p>
+            <w:pPr>
+              <w:jc w:val="both"/>
+              <w:rPr>
+                <w:rFonts w:ascii="Calibri" w:hAnsi="Calibri" w:cs="Arial"/>
+                <w:i/>
+                <w:sz w:val="18"/>
+                <w:szCs w:val="20"/>
+                <w:lang w:eastAsia="es-CL"/>
+              </w:rPr>
+            </w:pPr>
           </w:p>
         </w:tc>
         <w:tc>
@@ -2046,61 +1913,26 @@
               <w:rPr>
                 <w:rFonts w:ascii="Calibri" w:hAnsi="Calibri" w:cs="Arial"/>
                 <w:i/>
-                <w:color w:val="548DD4"/>
-                <w:sz w:val="18"/>
-                <w:szCs w:val="20"/>
-                <w:lang w:eastAsia="es-CL"/>
-              </w:rPr>
-            </w:pPr>
-            <w:r>
-              <w:rPr>
-                <w:rFonts w:ascii="Calibri" w:hAnsi="Calibri" w:cs="Arial"/>
-                <w:i/>
-                <w:color w:val="548DD4"/>
-                <w:sz w:val="18"/>
-                <w:szCs w:val="20"/>
-                <w:lang w:eastAsia="es-CL"/>
-              </w:rPr>
-              <w:t xml:space="preserve">Señala </w:t>
-            </w:r>
-            <w:r>
-              <w:rPr>
-                <w:rFonts w:ascii="Calibri" w:hAnsi="Calibri" w:cs="Arial"/>
-                <w:i/>
-                <w:color w:val="548DD4"/>
-                <w:sz w:val="18"/>
-                <w:szCs w:val="20"/>
-                <w:lang w:eastAsia="es-CL"/>
-              </w:rPr>
-              <w:t>las dific</w:t>
-            </w:r>
-            <w:r>
-              <w:rPr>
-                <w:rFonts w:ascii="Calibri" w:hAnsi="Calibri" w:cs="Arial"/>
-                <w:i/>
-                <w:color w:val="548DD4"/>
-                <w:sz w:val="18"/>
-                <w:szCs w:val="20"/>
-                <w:lang w:eastAsia="es-CL"/>
-              </w:rPr>
-              <w:t>ult</w:t>
-            </w:r>
-            <w:r>
-              <w:rPr>
-                <w:rFonts w:ascii="Calibri" w:hAnsi="Calibri" w:cs="Arial"/>
-                <w:i/>
-                <w:color w:val="548DD4"/>
-                <w:sz w:val="18"/>
-                <w:szCs w:val="20"/>
-                <w:lang w:eastAsia="es-CL"/>
-              </w:rPr>
-              <w:t>ades o facilitadores que se podrían presentar durante la ejecución de cada una de las actividades propuestas.</w:t>
-            </w:r>
-          </w:p>
-        </w:tc>
-        <w:tc>
-          <w:tcPr>
-            <w:tcW w:w="1418" w:type="dxa"/>
+                <w:sz w:val="18"/>
+                <w:szCs w:val="20"/>
+                <w:lang w:eastAsia="es-CL"/>
+              </w:rPr>
+            </w:pPr>
+            <w:r>
+              <w:rPr>
+                <w:rFonts w:ascii="Calibri" w:hAnsi="Calibri" w:cs="Arial"/>
+                <w:i/>
+                <w:sz w:val="18"/>
+                <w:szCs w:val="20"/>
+                <w:lang w:eastAsia="es-CL"/>
+              </w:rPr>
+              <w:t>Kevin Martínez</w:t>
+            </w:r>
+          </w:p>
+        </w:tc>
+        <w:tc>
+          <w:tcPr>
+            <w:tcW w:w="1417" w:type="dxa"/>
           </w:tcPr>
           <w:p>
             <w:pPr>
@@ -2108,133 +1940,164 @@
               <w:rPr>
                 <w:rFonts w:ascii="Calibri" w:hAnsi="Calibri" w:cs="Arial"/>
                 <w:i/>
-                <w:color w:val="548DD4"/>
-                <w:sz w:val="18"/>
-                <w:szCs w:val="20"/>
-                <w:lang w:eastAsia="es-CL"/>
-              </w:rPr>
-            </w:pPr>
-            <w:r>
-              <w:rPr>
-                <w:rFonts w:ascii="Calibri" w:hAnsi="Calibri" w:cs="Arial"/>
-                <w:i/>
-                <w:color w:val="548DD4"/>
-                <w:sz w:val="18"/>
-                <w:szCs w:val="20"/>
-                <w:lang w:eastAsia="es-CL"/>
-              </w:rPr>
-              <w:t>D</w:t>
-            </w:r>
-            <w:r>
-              <w:rPr>
-                <w:rFonts w:ascii="Calibri" w:hAnsi="Calibri" w:cs="Arial"/>
-                <w:i/>
-                <w:color w:val="548DD4"/>
-                <w:sz w:val="18"/>
-                <w:szCs w:val="20"/>
-                <w:lang w:eastAsia="es-CL"/>
-              </w:rPr>
-              <w:t>escribe</w:t>
-            </w:r>
-            <w:r>
-              <w:rPr>
-                <w:rFonts w:ascii="Calibri" w:hAnsi="Calibri" w:cs="Arial"/>
-                <w:i/>
-                <w:color w:val="548DD4"/>
-                <w:sz w:val="18"/>
-                <w:szCs w:val="20"/>
-                <w:lang w:eastAsia="es-CL"/>
-              </w:rPr>
-              <w:t xml:space="preserve"> el estado de avance </w:t>
-            </w:r>
-            <w:r>
-              <w:rPr>
-                <w:rFonts w:ascii="Calibri" w:hAnsi="Calibri" w:cs="Arial"/>
-                <w:i/>
-                <w:color w:val="548DD4"/>
-                <w:sz w:val="18"/>
-                <w:szCs w:val="20"/>
-                <w:lang w:eastAsia="es-CL"/>
-              </w:rPr>
-              <w:t>de cada actividad.</w:t>
-            </w:r>
-          </w:p>
+                <w:sz w:val="18"/>
+                <w:szCs w:val="20"/>
+                <w:lang w:eastAsia="es-CL"/>
+              </w:rPr>
+            </w:pPr>
+            <w:r>
+              <w:rPr>
+                <w:rFonts w:ascii="Calibri" w:hAnsi="Calibri" w:cs="Arial"/>
+                <w:i/>
+                <w:sz w:val="18"/>
+                <w:szCs w:val="20"/>
+                <w:lang w:eastAsia="es-CL"/>
+              </w:rPr>
+              <w:t>Integración exitosa con base de datos</w:t>
+            </w:r>
+          </w:p>
+        </w:tc>
+        <w:tc>
+          <w:tcPr>
+            <w:tcW w:w="1129" w:type="dxa"/>
+          </w:tcPr>
+          <w:p>
+            <w:pPr>
+              <w:rPr>
+                <w:rFonts w:ascii="Calibri" w:hAnsi="Calibri" w:cs="Arial"/>
+                <w:i/>
+                <w:sz w:val="18"/>
+                <w:szCs w:val="20"/>
+                <w:lang w:eastAsia="es-CL"/>
+              </w:rPr>
+            </w:pPr>
+            <w:r>
+              <w:rPr>
+                <w:rFonts w:ascii="Calibri" w:hAnsi="Calibri" w:cs="Arial"/>
+                <w:i/>
+                <w:sz w:val="18"/>
+                <w:szCs w:val="20"/>
+                <w:lang w:eastAsia="es-CL"/>
+              </w:rPr>
+              <w:t>Completado</w:t>
+            </w:r>
+          </w:p>
+        </w:tc>
+        <w:tc>
+          <w:tcPr>
+            <w:tcW w:w="1423" w:type="dxa"/>
+          </w:tcPr>
           <w:p>
             <w:pPr>
               <w:jc w:val="both"/>
               <w:rPr>
                 <w:rFonts w:ascii="Calibri" w:hAnsi="Calibri" w:cs="Arial"/>
                 <w:i/>
-                <w:color w:val="C00000"/>
-                <w:sz w:val="16"/>
-                <w:szCs w:val="20"/>
-                <w:lang w:eastAsia="es-CL"/>
-              </w:rPr>
-            </w:pPr>
-          </w:p>
+                <w:sz w:val="18"/>
+                <w:szCs w:val="20"/>
+                <w:lang w:eastAsia="es-CL"/>
+              </w:rPr>
+            </w:pPr>
+            <w:r>
+              <w:rPr>
+                <w:rFonts w:ascii="Calibri" w:hAnsi="Calibri" w:cs="Arial"/>
+                <w:i/>
+                <w:sz w:val="18"/>
+                <w:szCs w:val="20"/>
+                <w:lang w:eastAsia="es-CL"/>
+              </w:rPr>
+              <w:t>Ajustes menores en modelo</w:t>
+            </w:r>
+          </w:p>
+        </w:tc>
+      </w:tr>
+      <w:tr>
+        <w:trPr>
+          <w:trHeight w:val="70"/>
+        </w:trPr>
+        <w:tc>
+          <w:tcPr>
+            <w:tcW w:w="1134" w:type="dxa"/>
+          </w:tcPr>
+          <w:p>
+            <w:pPr>
+              <w:rPr>
+                <w:rFonts w:ascii="Calibri" w:hAnsi="Calibri" w:cs="Arial"/>
+                <w:i/>
+                <w:sz w:val="18"/>
+                <w:szCs w:val="20"/>
+                <w:lang w:eastAsia="es-CL"/>
+              </w:rPr>
+            </w:pPr>
+            <w:r>
+              <w:rPr>
+                <w:rFonts w:ascii="Calibri" w:hAnsi="Calibri" w:cs="Arial"/>
+                <w:i/>
+                <w:sz w:val="18"/>
+                <w:szCs w:val="20"/>
+                <w:lang w:eastAsia="es-CL"/>
+              </w:rPr>
+              <w:t>Desarrollo frontend</w:t>
+            </w:r>
+          </w:p>
+        </w:tc>
+        <w:tc>
+          <w:tcPr>
+            <w:tcW w:w="2268" w:type="dxa"/>
+          </w:tcPr>
           <w:p>
             <w:pPr>
               <w:jc w:val="both"/>
               <w:rPr>
                 <w:rFonts w:ascii="Calibri" w:hAnsi="Calibri" w:cs="Arial"/>
                 <w:i/>
-                <w:color w:val="548DD4"/>
-                <w:sz w:val="18"/>
-                <w:szCs w:val="20"/>
-                <w:lang w:eastAsia="es-CL"/>
-              </w:rPr>
-            </w:pPr>
-            <w:r>
-              <w:rPr>
-                <w:rFonts w:ascii="Calibri" w:hAnsi="Calibri" w:cs="Arial"/>
-                <w:i/>
-                <w:color w:val="548DD4"/>
-                <w:sz w:val="18"/>
-                <w:szCs w:val="20"/>
-                <w:lang w:eastAsia="es-CL"/>
-              </w:rPr>
-              <w:t xml:space="preserve">Tipos de estado: </w:t>
-            </w:r>
-          </w:p>
+                <w:sz w:val="18"/>
+                <w:szCs w:val="20"/>
+                <w:lang w:eastAsia="es-CL"/>
+              </w:rPr>
+            </w:pPr>
+            <w:r>
+              <w:rPr>
+                <w:rFonts w:ascii="Calibri" w:hAnsi="Calibri" w:cs="Arial"/>
+                <w:i/>
+                <w:sz w:val="18"/>
+                <w:szCs w:val="20"/>
+                <w:lang w:eastAsia="es-CL"/>
+              </w:rPr>
+              <w:t>Construcción de interfaz para clientes y garzones</w:t>
+            </w:r>
+          </w:p>
+        </w:tc>
+        <w:tc>
+          <w:tcPr>
+            <w:tcW w:w="1564" w:type="dxa"/>
+          </w:tcPr>
           <w:p>
             <w:pPr>
               <w:jc w:val="both"/>
               <w:rPr>
                 <w:rFonts w:ascii="Calibri" w:hAnsi="Calibri" w:cs="Arial"/>
                 <w:i/>
-                <w:color w:val="C00000"/>
-                <w:sz w:val="16"/>
-                <w:szCs w:val="20"/>
-                <w:lang w:eastAsia="es-CL"/>
-              </w:rPr>
-            </w:pPr>
-            <w:r>
-              <w:rPr>
-                <w:rFonts w:ascii="Calibri" w:hAnsi="Calibri" w:cs="Arial"/>
-                <w:i/>
-                <w:color w:val="548DD4"/>
-                <w:sz w:val="18"/>
-                <w:szCs w:val="20"/>
-                <w:lang w:eastAsia="es-CL"/>
-              </w:rPr>
-              <w:t>En curso/ Con retraso/ No iniciado/ Completado/ Ajustada</w:t>
-            </w:r>
-            <w:r>
-              <w:rPr>
-                <w:rFonts w:ascii="Calibri" w:hAnsi="Calibri" w:cs="Arial"/>
-                <w:i/>
-                <w:color w:val="C00000"/>
-                <w:sz w:val="16"/>
-                <w:szCs w:val="20"/>
-                <w:lang w:eastAsia="es-CL"/>
-              </w:rPr>
-              <w:t xml:space="preserve"> </w:t>
-            </w:r>
-          </w:p>
-        </w:tc>
-        <w:tc>
-          <w:tcPr>
-            <w:tcW w:w="850" w:type="dxa"/>
+                <w:sz w:val="18"/>
+                <w:szCs w:val="20"/>
+                <w:lang w:eastAsia="es-CL"/>
+              </w:rPr>
+            </w:pPr>
+            <w:r>
+              <w:rPr>
+                <w:rFonts w:ascii="Calibri" w:hAnsi="Calibri" w:cs="Arial"/>
+                <w:i/>
+                <w:sz w:val="18"/>
+                <w:szCs w:val="20"/>
+                <w:lang w:eastAsia="es-CL"/>
+              </w:rPr>
+              <w:t>HTML, CSS, JavaScript, Ionic</w:t>
+            </w:r>
+          </w:p>
+        </w:tc>
+        <w:tc>
+          <w:tcPr>
+            <w:tcW w:w="1134" w:type="dxa"/>
           </w:tcPr>
           <w:p>
             <w:pPr>
@@ -2242,71 +2105,418 @@
               <w:rPr>
                 <w:rFonts w:ascii="Calibri" w:hAnsi="Calibri" w:cs="Arial"/>
                 <w:i/>
-                <w:color w:val="548DD4"/>
-                <w:sz w:val="18"/>
-                <w:szCs w:val="20"/>
-                <w:lang w:eastAsia="es-CL"/>
-              </w:rPr>
-            </w:pPr>
-            <w:r>
-              <w:rPr>
-                <w:rFonts w:ascii="Calibri" w:hAnsi="Calibri" w:cs="Arial"/>
-                <w:i/>
-                <w:color w:val="548DD4"/>
-                <w:sz w:val="18"/>
-                <w:szCs w:val="20"/>
-                <w:lang w:eastAsia="es-CL"/>
-              </w:rPr>
-              <w:t>S</w:t>
-            </w:r>
-            <w:r>
-              <w:rPr>
-                <w:rFonts w:ascii="Calibri" w:hAnsi="Calibri" w:cs="Arial"/>
-                <w:i/>
-                <w:color w:val="548DD4"/>
-                <w:sz w:val="18"/>
-                <w:szCs w:val="20"/>
-                <w:lang w:eastAsia="es-CL"/>
-              </w:rPr>
-              <w:t>e</w:t>
-            </w:r>
-            <w:r>
-              <w:rPr>
-                <w:rFonts w:ascii="Calibri" w:hAnsi="Calibri" w:cs="Arial"/>
-                <w:i/>
-                <w:color w:val="548DD4"/>
-                <w:sz w:val="18"/>
-                <w:szCs w:val="20"/>
-                <w:lang w:eastAsia="es-CL"/>
-              </w:rPr>
-              <w:t xml:space="preserve">ñala los ajustes o reformulaciones </w:t>
-            </w:r>
-            <w:r>
-              <w:rPr>
-                <w:rFonts w:ascii="Calibri" w:hAnsi="Calibri" w:cs="Arial"/>
-                <w:i/>
-                <w:color w:val="548DD4"/>
-                <w:sz w:val="18"/>
-                <w:szCs w:val="20"/>
-                <w:lang w:eastAsia="es-CL"/>
-              </w:rPr>
-              <w:t>que has realiza</w:t>
-            </w:r>
-            <w:r>
-              <w:rPr>
-                <w:rFonts w:ascii="Calibri" w:hAnsi="Calibri" w:cs="Arial"/>
-                <w:i/>
-                <w:color w:val="548DD4"/>
-                <w:sz w:val="18"/>
-                <w:szCs w:val="20"/>
-                <w:lang w:eastAsia="es-CL"/>
-              </w:rPr>
-              <w:t xml:space="preserve">do. </w:t>
+                <w:sz w:val="18"/>
+                <w:szCs w:val="20"/>
+                <w:lang w:eastAsia="es-CL"/>
+              </w:rPr>
+            </w:pPr>
+            <w:r>
+              <w:rPr>
+                <w:rFonts w:ascii="Calibri" w:hAnsi="Calibri" w:cs="Arial"/>
+                <w:i/>
+                <w:sz w:val="18"/>
+                <w:szCs w:val="20"/>
+                <w:lang w:eastAsia="es-CL"/>
+              </w:rPr>
+              <w:t>3 semanas</w:t>
+            </w:r>
+          </w:p>
+        </w:tc>
+        <w:tc>
+          <w:tcPr>
+            <w:tcW w:w="1276" w:type="dxa"/>
+          </w:tcPr>
+          <w:p>
+            <w:pPr>
+              <w:jc w:val="both"/>
+              <w:rPr>
+                <w:rFonts w:ascii="Calibri" w:hAnsi="Calibri" w:cs="Arial"/>
+                <w:i/>
+                <w:sz w:val="18"/>
+                <w:szCs w:val="20"/>
+                <w:lang w:eastAsia="es-CL"/>
+              </w:rPr>
+            </w:pPr>
+            <w:r>
+              <w:rPr>
+                <w:rFonts w:ascii="Calibri" w:hAnsi="Calibri" w:cs="Arial"/>
+                <w:i/>
+                <w:sz w:val="18"/>
+                <w:szCs w:val="20"/>
+                <w:lang w:eastAsia="es-CL"/>
+              </w:rPr>
+              <w:t>Brandon Martínez</w:t>
+            </w:r>
+          </w:p>
+        </w:tc>
+        <w:tc>
+          <w:tcPr>
+            <w:tcW w:w="1417" w:type="dxa"/>
+          </w:tcPr>
+          <w:p>
+            <w:pPr>
+              <w:jc w:val="both"/>
+              <w:rPr>
+                <w:rFonts w:ascii="Calibri" w:hAnsi="Calibri" w:cs="Arial"/>
+                <w:i/>
+                <w:sz w:val="18"/>
+                <w:szCs w:val="20"/>
+                <w:lang w:eastAsia="es-CL"/>
+              </w:rPr>
+            </w:pPr>
+            <w:r>
+              <w:rPr>
+                <w:rFonts w:ascii="Calibri" w:hAnsi="Calibri" w:cs="Arial"/>
+                <w:i/>
+                <w:sz w:val="18"/>
+                <w:szCs w:val="20"/>
+                <w:lang w:eastAsia="es-CL"/>
+              </w:rPr>
+              <w:t>Diseño adaptado a dispositivos móviles</w:t>
+            </w:r>
+          </w:p>
+        </w:tc>
+        <w:tc>
+          <w:tcPr>
+            <w:tcW w:w="1129" w:type="dxa"/>
+          </w:tcPr>
+          <w:p>
+            <w:pPr>
+              <w:rPr>
+                <w:rFonts w:ascii="Calibri" w:hAnsi="Calibri" w:cs="Arial"/>
+                <w:i/>
+                <w:sz w:val="18"/>
+                <w:szCs w:val="20"/>
+                <w:lang w:eastAsia="es-CL"/>
+              </w:rPr>
+            </w:pPr>
+            <w:r>
+              <w:rPr>
+                <w:rFonts w:ascii="Calibri" w:hAnsi="Calibri" w:cs="Arial"/>
+                <w:i/>
+                <w:sz w:val="18"/>
+                <w:szCs w:val="20"/>
+                <w:lang w:eastAsia="es-CL"/>
+              </w:rPr>
+              <w:t>En curso</w:t>
+            </w:r>
+          </w:p>
+        </w:tc>
+        <w:tc>
+          <w:tcPr>
+            <w:tcW w:w="1423" w:type="dxa"/>
+          </w:tcPr>
+          <w:p>
+            <w:pPr>
+              <w:jc w:val="both"/>
+              <w:rPr>
+                <w:rFonts w:ascii="Calibri" w:hAnsi="Calibri" w:cs="Arial"/>
+                <w:i/>
+                <w:sz w:val="18"/>
+                <w:szCs w:val="20"/>
+                <w:lang w:eastAsia="es-CL"/>
+              </w:rPr>
+            </w:pPr>
+            <w:r>
+              <w:rPr>
+                <w:rFonts w:ascii="Calibri" w:hAnsi="Calibri" w:cs="Arial"/>
+                <w:i/>
+                <w:sz w:val="18"/>
+                <w:szCs w:val="20"/>
+                <w:lang w:eastAsia="es-CL"/>
+              </w:rPr>
+              <w:t>Optimización responsiva</w:t>
+            </w:r>
+          </w:p>
+        </w:tc>
+      </w:tr>
+      <w:tr>
+        <w:trPr>
+          <w:trHeight w:val="70"/>
+        </w:trPr>
+        <w:tc>
+          <w:tcPr>
+            <w:tcW w:w="1134" w:type="dxa"/>
+          </w:tcPr>
+          <w:p>
+            <w:pPr>
+              <w:rPr>
+                <w:rFonts w:ascii="Calibri" w:hAnsi="Calibri" w:cs="Arial"/>
+                <w:i/>
+                <w:sz w:val="18"/>
+                <w:szCs w:val="20"/>
+                <w:lang w:eastAsia="es-CL"/>
+              </w:rPr>
+            </w:pPr>
+            <w:r>
+              <w:rPr>
+                <w:rFonts w:ascii="Calibri" w:hAnsi="Calibri" w:cs="Arial"/>
+                <w:i/>
+                <w:sz w:val="18"/>
+                <w:szCs w:val="20"/>
+                <w:lang w:eastAsia="es-CL"/>
+              </w:rPr>
+              <w:t>Integración de pagos</w:t>
+            </w:r>
+          </w:p>
+        </w:tc>
+        <w:tc>
+          <w:tcPr>
+            <w:tcW w:w="2268" w:type="dxa"/>
+          </w:tcPr>
+          <w:p>
+            <w:pPr>
+              <w:jc w:val="both"/>
+              <w:rPr>
+                <w:rFonts w:ascii="Calibri" w:hAnsi="Calibri" w:cs="Arial"/>
+                <w:i/>
+                <w:sz w:val="18"/>
+                <w:szCs w:val="20"/>
+                <w:lang w:eastAsia="es-CL"/>
+              </w:rPr>
+            </w:pPr>
+            <w:r>
+              <w:rPr>
+                <w:rFonts w:ascii="Calibri" w:hAnsi="Calibri" w:cs="Arial"/>
+                <w:i/>
+                <w:sz w:val="18"/>
+                <w:szCs w:val="20"/>
+                <w:lang w:eastAsia="es-CL"/>
+              </w:rPr>
+              <w:t>Configuración de pasarela WebPay</w:t>
+            </w:r>
+          </w:p>
+        </w:tc>
+        <w:tc>
+          <w:tcPr>
+            <w:tcW w:w="1564" w:type="dxa"/>
+          </w:tcPr>
+          <w:p>
+            <w:pPr>
+              <w:jc w:val="both"/>
+              <w:rPr>
+                <w:rFonts w:ascii="Calibri" w:hAnsi="Calibri" w:cs="Arial"/>
+                <w:i/>
+                <w:sz w:val="18"/>
+                <w:szCs w:val="20"/>
+                <w:lang w:eastAsia="es-CL"/>
+              </w:rPr>
+            </w:pPr>
+            <w:proofErr w:type="spellStart"/>
+            <w:r>
+              <w:rPr>
+                <w:rFonts w:ascii="Calibri" w:hAnsi="Calibri" w:cs="Arial"/>
+                <w:i/>
+                <w:sz w:val="18"/>
+                <w:szCs w:val="20"/>
+                <w:lang w:eastAsia="es-CL"/>
+              </w:rPr>
+              <w:t>APIs</w:t>
+            </w:r>
+            <w:proofErr w:type="spellEnd"/>
+            <w:r>
+              <w:rPr>
+                <w:rFonts w:ascii="Calibri" w:hAnsi="Calibri" w:cs="Arial"/>
+                <w:i/>
+                <w:sz w:val="18"/>
+                <w:szCs w:val="20"/>
+                <w:lang w:eastAsia="es-CL"/>
+              </w:rPr>
+              <w:t xml:space="preserve"> de pago</w:t>
+            </w:r>
+          </w:p>
+        </w:tc>
+        <w:tc>
+          <w:tcPr>
+            <w:tcW w:w="1134" w:type="dxa"/>
+          </w:tcPr>
+          <w:p>
+            <w:pPr>
+              <w:jc w:val="both"/>
+              <w:rPr>
+                <w:rFonts w:ascii="Calibri" w:hAnsi="Calibri" w:cs="Arial"/>
+                <w:i/>
+                <w:sz w:val="18"/>
+                <w:szCs w:val="20"/>
+                <w:lang w:eastAsia="es-CL"/>
+              </w:rPr>
+            </w:pPr>
+            <w:r>
+              <w:rPr>
+                <w:rFonts w:ascii="Calibri" w:hAnsi="Calibri" w:cs="Arial"/>
+                <w:i/>
+                <w:sz w:val="18"/>
+                <w:szCs w:val="20"/>
+                <w:lang w:eastAsia="es-CL"/>
+              </w:rPr>
+              <w:t>2 semanas</w:t>
+            </w:r>
+          </w:p>
+        </w:tc>
+        <w:tc>
+          <w:tcPr>
+            <w:tcW w:w="1276" w:type="dxa"/>
+          </w:tcPr>
+          <w:p>
+            <w:pPr>
+              <w:jc w:val="both"/>
+              <w:rPr>
+                <w:rFonts w:ascii="Calibri" w:hAnsi="Calibri" w:cs="Arial"/>
+                <w:i/>
+                <w:sz w:val="18"/>
+                <w:szCs w:val="20"/>
+                <w:lang w:eastAsia="es-CL"/>
+              </w:rPr>
+            </w:pPr>
+            <w:r>
+              <w:rPr>
+                <w:rFonts w:ascii="Calibri" w:hAnsi="Calibri" w:cs="Arial"/>
+                <w:i/>
+                <w:sz w:val="18"/>
+                <w:szCs w:val="20"/>
+                <w:lang w:eastAsia="es-CL"/>
+              </w:rPr>
+              <w:t>Kevin Martínez</w:t>
+            </w:r>
+          </w:p>
+        </w:tc>
+        <w:tc>
+          <w:tcPr>
+            <w:tcW w:w="1417" w:type="dxa"/>
+          </w:tcPr>
+          <w:p>
+            <w:pPr>
+              <w:jc w:val="both"/>
+              <w:rPr>
+                <w:rFonts w:ascii="Calibri" w:hAnsi="Calibri" w:cs="Arial"/>
+                <w:i/>
+                <w:sz w:val="18"/>
+                <w:szCs w:val="20"/>
+                <w:lang w:eastAsia="es-CL"/>
+              </w:rPr>
+            </w:pPr>
+            <w:r>
+              <w:rPr>
+                <w:rFonts w:ascii="Calibri" w:hAnsi="Calibri" w:cs="Arial"/>
+                <w:i/>
+                <w:sz w:val="18"/>
+                <w:szCs w:val="20"/>
+                <w:lang w:eastAsia="es-CL"/>
+              </w:rPr>
+              <w:t>En etapa de pruebas con sandbox</w:t>
+            </w:r>
+          </w:p>
+        </w:tc>
+        <w:tc>
+          <w:tcPr>
+            <w:tcW w:w="1129" w:type="dxa"/>
+          </w:tcPr>
+          <w:p>
+            <w:pPr>
+              <w:rPr>
+                <w:rFonts w:ascii="Calibri" w:hAnsi="Calibri" w:cs="Arial"/>
+                <w:i/>
+                <w:sz w:val="18"/>
+                <w:szCs w:val="20"/>
+                <w:lang w:eastAsia="es-CL"/>
+              </w:rPr>
+            </w:pPr>
+            <w:r>
+              <w:rPr>
+                <w:rFonts w:ascii="Calibri" w:hAnsi="Calibri" w:cs="Arial"/>
+                <w:i/>
+                <w:sz w:val="18"/>
+                <w:szCs w:val="20"/>
+                <w:lang w:eastAsia="es-CL"/>
+              </w:rPr>
+              <w:t>En curso</w:t>
+            </w:r>
+          </w:p>
+        </w:tc>
+        <w:tc>
+          <w:tcPr>
+            <w:tcW w:w="1423" w:type="dxa"/>
+          </w:tcPr>
+          <w:p>
+            <w:pPr>
+              <w:jc w:val="both"/>
+              <w:rPr>
+                <w:rFonts w:ascii="Calibri" w:hAnsi="Calibri" w:cs="Arial"/>
+                <w:i/>
+                <w:sz w:val="18"/>
+                <w:szCs w:val="20"/>
+                <w:lang w:eastAsia="es-CL"/>
+              </w:rPr>
+            </w:pPr>
+            <w:r>
+              <w:rPr>
+                <w:rFonts w:ascii="Calibri" w:hAnsi="Calibri" w:cs="Arial"/>
+                <w:i/>
+                <w:sz w:val="18"/>
+                <w:szCs w:val="20"/>
+                <w:lang w:eastAsia="es-CL"/>
+              </w:rPr>
+              <w:t>Ajuste de endpoints y validaciones</w:t>
             </w:r>
           </w:p>
         </w:tc>
       </w:tr>
     </w:tbl>
+    <w:p>
+      <w:pPr>
+        <w:rPr>
+          <w:rFonts w:cs="Calibri Light"/>
+          <w:color w:val="595959" w:themeColor="text1" w:themeTint="A6"/>
+          <w:sz w:val="24"/>
+          <w:szCs w:val="24"/>
+          <w:lang w:val="es-ES"/>
+        </w:rPr>
+      </w:pPr>
+    </w:p>
+    <w:p>
+      <w:pPr>
+        <w:rPr>
+          <w:rFonts w:cs="Calibri Light"/>
+          <w:color w:val="595959" w:themeColor="text1" w:themeTint="A6"/>
+          <w:sz w:val="24"/>
+          <w:szCs w:val="24"/>
+          <w:lang w:val="es-ES"/>
+        </w:rPr>
+      </w:pPr>
+    </w:p>
+    <w:p>
+      <w:pPr>
+        <w:rPr>
+          <w:rFonts w:cs="Calibri Light"/>
+          <w:color w:val="595959" w:themeColor="text1" w:themeTint="A6"/>
+          <w:sz w:val="24"/>
+          <w:szCs w:val="24"/>
+          <w:lang w:val="es-ES"/>
+        </w:rPr>
+      </w:pPr>
+    </w:p>
+    <w:p>
+      <w:pPr>
+        <w:rPr>
+          <w:rFonts w:cs="Calibri Light"/>
+          <w:color w:val="595959" w:themeColor="text1" w:themeTint="A6"/>
+          <w:sz w:val="24"/>
+          <w:szCs w:val="24"/>
+          <w:lang w:val="es-ES"/>
+        </w:rPr>
+      </w:pPr>
+    </w:p>
+    <w:p>
+      <w:pPr>
+        <w:rPr>
+          <w:rFonts w:cs="Calibri Light"/>
+          <w:color w:val="595959" w:themeColor="text1" w:themeTint="A6"/>
+          <w:sz w:val="24"/>
+          <w:szCs w:val="24"/>
+          <w:lang w:val="es-ES"/>
+        </w:rPr>
+      </w:pPr>
+    </w:p>
     <w:p>
       <w:pPr>
         <w:rPr>
@@ -2361,6 +2571,7 @@
                 <w:sz w:val="28"/>
                 <w:szCs w:val="28"/>
               </w:rPr>
+              <w:lastRenderedPageBreak/>
               <w:t>3</w:t>
             </w:r>
             <w:r>
@@ -2470,7 +2681,6 @@
           <w:color w:val="595959" w:themeColor="text1" w:themeTint="A6"/>
           <w:sz w:val="24"/>
           <w:szCs w:val="24"/>
-          <w:lang w:val="es-ES"/>
         </w:rPr>
       </w:pPr>
     </w:p>
@@ -2551,88 +2761,6 @@
             </w:r>
             <w:r>
               <w:rPr>
-                <w:rFonts w:ascii="Calibri" w:hAnsi="Calibri" w:cs="Arial"/>
-                <w:color w:val="548DD4"/>
-                <w:sz w:val="20"/>
-                <w:szCs w:val="20"/>
-                <w:lang w:eastAsia="es-CL"/>
-              </w:rPr>
-              <w:t xml:space="preserve">: </w:t>
-            </w:r>
-            <w:r>
-              <w:rPr>
-                <w:rFonts w:ascii="Calibri" w:hAnsi="Calibri" w:cs="Arial"/>
-                <w:i/>
-                <w:iCs/>
-                <w:color w:val="548DD4"/>
-                <w:sz w:val="20"/>
-                <w:szCs w:val="20"/>
-                <w:lang w:eastAsia="es-CL"/>
-              </w:rPr>
-              <w:t>Describe los factores que han facilitado y</w:t>
-            </w:r>
-            <w:r>
-              <w:rPr>
-                <w:rFonts w:ascii="Calibri" w:hAnsi="Calibri" w:cs="Arial"/>
-                <w:i/>
-                <w:iCs/>
-                <w:color w:val="548DD4"/>
-                <w:sz w:val="20"/>
-                <w:szCs w:val="20"/>
-                <w:lang w:eastAsia="es-CL"/>
-              </w:rPr>
-              <w:t>/o</w:t>
-            </w:r>
-            <w:r>
-              <w:rPr>
-                <w:rFonts w:ascii="Calibri" w:hAnsi="Calibri" w:cs="Arial"/>
-                <w:i/>
-                <w:iCs/>
-                <w:color w:val="548DD4"/>
-                <w:sz w:val="20"/>
-                <w:szCs w:val="20"/>
-                <w:lang w:eastAsia="es-CL"/>
-              </w:rPr>
-              <w:t xml:space="preserve"> dificultado el desarrollo de tu Proyecto APT hasta ahora. En el caso de las dificultades</w:t>
-            </w:r>
-            <w:r>
-              <w:rPr>
-                <w:rFonts w:ascii="Calibri" w:hAnsi="Calibri" w:cs="Arial"/>
-                <w:i/>
-                <w:iCs/>
-                <w:color w:val="548DD4"/>
-                <w:sz w:val="20"/>
-                <w:szCs w:val="20"/>
-                <w:lang w:eastAsia="es-CL"/>
-              </w:rPr>
-              <w:t xml:space="preserve"> debes describir</w:t>
-            </w:r>
-            <w:r>
-              <w:rPr>
-                <w:rFonts w:ascii="Calibri" w:hAnsi="Calibri" w:cs="Arial"/>
-                <w:i/>
-                <w:iCs/>
-                <w:color w:val="548DD4"/>
-                <w:sz w:val="20"/>
-                <w:szCs w:val="20"/>
-                <w:lang w:eastAsia="es-CL"/>
-              </w:rPr>
-              <w:t xml:space="preserve"> qué acciones tomaste y/o tomarás para </w:t>
-            </w:r>
-            <w:r>
-              <w:rPr>
-                <w:rFonts w:ascii="Calibri" w:hAnsi="Calibri" w:cs="Arial"/>
-                <w:i/>
-                <w:iCs/>
-                <w:color w:val="548DD4"/>
-                <w:sz w:val="20"/>
-                <w:szCs w:val="20"/>
-                <w:lang w:eastAsia="es-CL"/>
-              </w:rPr>
-              <w:t xml:space="preserve">solucionarlas. </w:t>
-            </w:r>
-            <w:r>
-              <w:rPr>
                 <w:rFonts w:ascii="Calibri" w:hAnsi="Calibri"/>
                 <w:b/>
                 <w:color w:val="1F3864" w:themeColor="accent1" w:themeShade="80"/>
@@ -2641,46 +2769,14 @@
             </w:r>
           </w:p>
           <w:p>
-            <w:pPr>
-              <w:rPr>
-                <w:rFonts w:ascii="Calibri" w:hAnsi="Calibri"/>
-                <w:color w:val="1F3864" w:themeColor="accent1" w:themeShade="80"/>
-              </w:rPr>
-            </w:pPr>
-          </w:p>
-          <w:p>
-            <w:pPr>
-              <w:rPr>
-                <w:rFonts w:ascii="Calibri" w:hAnsi="Calibri"/>
-                <w:color w:val="1F3864" w:themeColor="accent1" w:themeShade="80"/>
-              </w:rPr>
-            </w:pPr>
-          </w:p>
-          <w:p>
-            <w:pPr>
-              <w:jc w:val="both"/>
-              <w:rPr>
-                <w:rFonts w:ascii="Calibri" w:hAnsi="Calibri" w:cs="Arial"/>
-                <w:i/>
-                <w:color w:val="548DD4"/>
-                <w:sz w:val="20"/>
-                <w:szCs w:val="20"/>
-                <w:lang w:eastAsia="es-CL"/>
-              </w:rPr>
-            </w:pPr>
-          </w:p>
-          <w:p>
-            <w:pPr>
-              <w:jc w:val="both"/>
-              <w:rPr>
-                <w:rFonts w:ascii="Calibri" w:hAnsi="Calibri" w:cs="Arial"/>
-                <w:i/>
-                <w:color w:val="548DD4"/>
-                <w:sz w:val="20"/>
-                <w:szCs w:val="20"/>
-                <w:lang w:eastAsia="es-CL"/>
-              </w:rPr>
-            </w:pPr>
+            <w:r>
+              <w:t>El uso de metodologías ágiles y herramientas colaborativas como GitHub y Trello ha permitido una organización efectiva del equipo y una comunicación constante. La división de tareas entre backend y frontend ha optimizado los tiempos de desarrollo.</w:t>
+            </w:r>
+          </w:p>
+          <w:p>
+            <w:r>
+              <w:t>Durante la etapa de integración de la pasarela de pagos se presentaron dificultades debido a la configuración de las API de WebPay. Esto generó retrasos menores en la planificación original. También se detectaron problemas de compatibilidad entre versiones de dependencias en Django, que fueron corregidos mediante actualización y reinstalación de librerías.</w:t>
+            </w:r>
           </w:p>
           <w:p>
             <w:pPr>
@@ -2753,200 +2849,13 @@
                 <w:rFonts w:ascii="Calibri" w:hAnsi="Calibri"/>
                 <w:color w:val="1F3864" w:themeColor="accent1" w:themeShade="80"/>
               </w:rPr>
-              <w:lastRenderedPageBreak/>
-              <w:t xml:space="preserve">Actividades ajustadas o eliminadas: </w:t>
-            </w:r>
-            <w:r>
-              <w:rPr>
-                <w:rFonts w:ascii="Calibri" w:hAnsi="Calibri" w:cs="Arial"/>
-                <w:i/>
-                <w:color w:val="548DD4"/>
-                <w:sz w:val="20"/>
-                <w:szCs w:val="20"/>
-                <w:lang w:eastAsia="es-CL"/>
-              </w:rPr>
-              <w:t>Señalar los ajustes</w:t>
-            </w:r>
-            <w:r>
-              <w:rPr>
-                <w:rFonts w:ascii="Calibri" w:hAnsi="Calibri" w:cs="Arial"/>
-                <w:i/>
-                <w:color w:val="548DD4"/>
-                <w:sz w:val="20"/>
-                <w:szCs w:val="20"/>
-                <w:lang w:eastAsia="es-CL"/>
-              </w:rPr>
-              <w:t xml:space="preserve"> que realizaste a tu plan de trabajo o </w:t>
-            </w:r>
-            <w:r>
-              <w:rPr>
-                <w:rFonts w:ascii="Calibri" w:hAnsi="Calibri" w:cs="Arial"/>
-                <w:i/>
-                <w:color w:val="548DD4"/>
-                <w:sz w:val="20"/>
-                <w:szCs w:val="20"/>
-                <w:lang w:eastAsia="es-CL"/>
-              </w:rPr>
-              <w:t>actividades que</w:t>
-            </w:r>
-            <w:r>
-              <w:rPr>
-                <w:rFonts w:ascii="Calibri" w:hAnsi="Calibri" w:cs="Arial"/>
-                <w:i/>
-                <w:color w:val="548DD4"/>
-                <w:sz w:val="20"/>
-                <w:szCs w:val="20"/>
-                <w:lang w:eastAsia="es-CL"/>
-              </w:rPr>
-              <w:t xml:space="preserve"> eliminaste</w:t>
-            </w:r>
-            <w:r>
-              <w:rPr>
-                <w:rFonts w:ascii="Calibri" w:hAnsi="Calibri" w:cs="Arial"/>
-                <w:i/>
-                <w:color w:val="548DD4"/>
-                <w:sz w:val="20"/>
-                <w:szCs w:val="20"/>
-                <w:lang w:eastAsia="es-CL"/>
-              </w:rPr>
-              <w:t xml:space="preserve"> y</w:t>
-            </w:r>
-            <w:r>
-              <w:rPr>
-                <w:rFonts w:ascii="Calibri" w:hAnsi="Calibri" w:cs="Arial"/>
-                <w:i/>
-                <w:color w:val="548DD4"/>
-                <w:sz w:val="20"/>
-                <w:szCs w:val="20"/>
-                <w:lang w:eastAsia="es-CL"/>
-              </w:rPr>
-              <w:t>,</w:t>
-            </w:r>
-            <w:r>
-              <w:rPr>
-                <w:rFonts w:ascii="Calibri" w:hAnsi="Calibri" w:cs="Arial"/>
-                <w:i/>
-                <w:color w:val="548DD4"/>
-                <w:sz w:val="20"/>
-                <w:szCs w:val="20"/>
-                <w:lang w:eastAsia="es-CL"/>
-              </w:rPr>
-              <w:t xml:space="preserve"> justifica por</w:t>
-            </w:r>
-            <w:r>
-              <w:rPr>
-                <w:rFonts w:ascii="Calibri" w:hAnsi="Calibri" w:cs="Arial"/>
-                <w:i/>
-                <w:color w:val="548DD4"/>
-                <w:sz w:val="20"/>
-                <w:szCs w:val="20"/>
-                <w:lang w:eastAsia="es-CL"/>
-              </w:rPr>
-              <w:t xml:space="preserve"> </w:t>
-            </w:r>
-            <w:r>
-              <w:rPr>
-                <w:rFonts w:ascii="Calibri" w:hAnsi="Calibri" w:cs="Arial"/>
-                <w:i/>
-                <w:color w:val="548DD4"/>
-                <w:sz w:val="20"/>
-                <w:szCs w:val="20"/>
-                <w:lang w:eastAsia="es-CL"/>
-              </w:rPr>
-              <w:t xml:space="preserve">qué lo hiciste. </w:t>
-            </w:r>
-            <w:r>
-              <w:t xml:space="preserve"> </w:t>
-            </w:r>
-            <w:r>
-              <w:rPr>
-                <w:rFonts w:ascii="Calibri" w:hAnsi="Calibri" w:cs="Arial"/>
-                <w:i/>
-                <w:color w:val="548DD4"/>
-                <w:sz w:val="20"/>
-                <w:szCs w:val="20"/>
-                <w:lang w:eastAsia="es-CL"/>
-              </w:rPr>
-              <w:t>En el caso de que tu plan de trabajo no haya requerido ni requiera ajustes, justifica esta decisión a partir de los facilitadores que te han permitido desarrollarlo como fue planeado.</w:t>
-            </w:r>
-          </w:p>
-          <w:p>
-            <w:pPr>
-              <w:jc w:val="both"/>
-              <w:rPr>
-                <w:rFonts w:ascii="Calibri" w:hAnsi="Calibri" w:cs="Arial"/>
-                <w:i/>
-                <w:color w:val="548DD4"/>
-                <w:sz w:val="20"/>
-                <w:szCs w:val="20"/>
-                <w:lang w:eastAsia="es-CL"/>
-              </w:rPr>
-            </w:pPr>
-          </w:p>
-          <w:p>
-            <w:pPr>
-              <w:jc w:val="both"/>
-              <w:rPr>
-                <w:rFonts w:ascii="Calibri" w:hAnsi="Calibri" w:cs="Arial"/>
-                <w:i/>
-                <w:color w:val="C00000"/>
-                <w:sz w:val="20"/>
-                <w:szCs w:val="20"/>
-                <w:lang w:eastAsia="es-CL"/>
-              </w:rPr>
-            </w:pPr>
-          </w:p>
-          <w:p>
-            <w:pPr>
-              <w:jc w:val="both"/>
-              <w:rPr>
-                <w:rFonts w:ascii="Calibri" w:hAnsi="Calibri" w:cs="Arial"/>
-                <w:i/>
-                <w:color w:val="548DD4"/>
-                <w:sz w:val="20"/>
-                <w:szCs w:val="20"/>
-                <w:lang w:eastAsia="es-CL"/>
-              </w:rPr>
-            </w:pPr>
-          </w:p>
-          <w:p>
-            <w:pPr>
-              <w:jc w:val="both"/>
-              <w:rPr>
-                <w:rFonts w:ascii="Calibri" w:hAnsi="Calibri" w:cs="Arial"/>
-                <w:i/>
-                <w:color w:val="548DD4"/>
-                <w:sz w:val="20"/>
-                <w:szCs w:val="20"/>
-                <w:lang w:eastAsia="es-CL"/>
-              </w:rPr>
-            </w:pPr>
-          </w:p>
-          <w:p>
-            <w:pPr>
-              <w:jc w:val="both"/>
-              <w:rPr>
-                <w:rFonts w:ascii="Calibri" w:hAnsi="Calibri" w:cs="Arial"/>
-                <w:i/>
-                <w:color w:val="548DD4"/>
-                <w:sz w:val="20"/>
-                <w:szCs w:val="20"/>
-                <w:lang w:eastAsia="es-CL"/>
-              </w:rPr>
-            </w:pPr>
-          </w:p>
-          <w:p>
-            <w:pPr>
-              <w:jc w:val="both"/>
-              <w:rPr>
-                <w:rFonts w:ascii="Calibri" w:hAnsi="Calibri" w:cs="Arial"/>
-                <w:i/>
-                <w:color w:val="548DD4"/>
-                <w:sz w:val="20"/>
-                <w:szCs w:val="20"/>
-                <w:lang w:eastAsia="es-CL"/>
-              </w:rPr>
-            </w:pPr>
+              <w:t>Actividades ajustadas o eliminadas</w:t>
+            </w:r>
+          </w:p>
+          <w:p>
+            <w:r>
+              <w:t>No se eliminaron actividades, pero se ajustaron las fechas de integración de pagos para permitir más tiempo de pruebas. También se modificó la estructura de validación de usuarios para mejorar la seguridad y la usabilidad.</w:t>
+            </w:r>
           </w:p>
           <w:p>
             <w:pPr>
@@ -3036,7 +2945,7 @@
                 <w:rFonts w:ascii="Calibri" w:hAnsi="Calibri"/>
                 <w:color w:val="1F3864" w:themeColor="accent1" w:themeShade="80"/>
               </w:rPr>
-              <w:t>Actividades que no has iniciado o están retrasadas:</w:t>
+              <w:t>Actividades que no has iniciado o están retrasadas</w:t>
             </w:r>
             <w:r>
               <w:rPr>
@@ -3049,232 +2958,14 @@
               </w:rPr>
               <w:t xml:space="preserve"> </w:t>
             </w:r>
-            <w:r>
-              <w:rPr>
-                <w:rFonts w:ascii="Calibri" w:hAnsi="Calibri" w:cs="Arial"/>
-                <w:i/>
-                <w:color w:val="548DD4"/>
-                <w:sz w:val="20"/>
-                <w:szCs w:val="20"/>
-                <w:lang w:eastAsia="es-CL"/>
-              </w:rPr>
-              <w:t>En caso</w:t>
-            </w:r>
-            <w:r>
-              <w:rPr>
-                <w:rFonts w:ascii="Calibri" w:hAnsi="Calibri" w:cs="Arial"/>
-                <w:i/>
-                <w:color w:val="548DD4"/>
-                <w:sz w:val="20"/>
-                <w:szCs w:val="20"/>
-                <w:lang w:eastAsia="es-CL"/>
-              </w:rPr>
-              <w:t xml:space="preserve"> de</w:t>
-            </w:r>
-            <w:r>
-              <w:rPr>
-                <w:rFonts w:ascii="Calibri" w:hAnsi="Calibri" w:cs="Arial"/>
-                <w:i/>
-                <w:color w:val="548DD4"/>
-                <w:sz w:val="20"/>
-                <w:szCs w:val="20"/>
-                <w:lang w:eastAsia="es-CL"/>
-              </w:rPr>
-              <w:t xml:space="preserve"> que </w:t>
-            </w:r>
-            <w:r>
-              <w:rPr>
-                <w:rFonts w:ascii="Calibri" w:hAnsi="Calibri" w:cs="Arial"/>
-                <w:b/>
-                <w:i/>
-                <w:color w:val="548DD4"/>
-                <w:sz w:val="20"/>
-                <w:szCs w:val="20"/>
-                <w:lang w:eastAsia="es-CL"/>
-              </w:rPr>
-              <w:t>no ha</w:t>
-            </w:r>
-            <w:r>
-              <w:rPr>
-                <w:rFonts w:ascii="Calibri" w:hAnsi="Calibri" w:cs="Arial"/>
-                <w:b/>
-                <w:i/>
-                <w:color w:val="548DD4"/>
-                <w:sz w:val="20"/>
-                <w:szCs w:val="20"/>
-                <w:lang w:eastAsia="es-CL"/>
-              </w:rPr>
-              <w:t>yas</w:t>
-            </w:r>
-            <w:r>
-              <w:rPr>
-                <w:rFonts w:ascii="Calibri" w:hAnsi="Calibri" w:cs="Arial"/>
-                <w:b/>
-                <w:i/>
-                <w:color w:val="548DD4"/>
-                <w:sz w:val="20"/>
-                <w:szCs w:val="20"/>
-                <w:lang w:eastAsia="es-CL"/>
-              </w:rPr>
-              <w:t xml:space="preserve"> iniciado actividades o est</w:t>
-            </w:r>
-            <w:r>
-              <w:rPr>
-                <w:rFonts w:ascii="Calibri" w:hAnsi="Calibri" w:cs="Arial"/>
-                <w:b/>
-                <w:i/>
-                <w:color w:val="548DD4"/>
-                <w:sz w:val="20"/>
-                <w:szCs w:val="20"/>
-                <w:lang w:eastAsia="es-CL"/>
-              </w:rPr>
-              <w:t>é</w:t>
-            </w:r>
-            <w:r>
-              <w:rPr>
-                <w:rFonts w:ascii="Calibri" w:hAnsi="Calibri" w:cs="Arial"/>
-                <w:b/>
-                <w:i/>
-                <w:color w:val="548DD4"/>
-                <w:sz w:val="20"/>
-                <w:szCs w:val="20"/>
-                <w:lang w:eastAsia="es-CL"/>
-              </w:rPr>
-              <w:t>n retrasadas</w:t>
-            </w:r>
-            <w:r>
-              <w:rPr>
-                <w:rFonts w:ascii="Calibri" w:hAnsi="Calibri" w:cs="Arial"/>
-                <w:i/>
-                <w:color w:val="548DD4"/>
-                <w:sz w:val="20"/>
-                <w:szCs w:val="20"/>
-                <w:lang w:eastAsia="es-CL"/>
-              </w:rPr>
-              <w:t xml:space="preserve"> de acuerdo a tu planificación</w:t>
-            </w:r>
-            <w:r>
-              <w:rPr>
-                <w:rFonts w:ascii="Calibri" w:hAnsi="Calibri" w:cs="Arial"/>
-                <w:i/>
-                <w:color w:val="548DD4"/>
-                <w:sz w:val="20"/>
-                <w:szCs w:val="20"/>
-                <w:lang w:eastAsia="es-CL"/>
-              </w:rPr>
-              <w:t>,</w:t>
-            </w:r>
-            <w:r>
-              <w:rPr>
-                <w:rFonts w:ascii="Calibri" w:hAnsi="Calibri" w:cs="Arial"/>
-                <w:i/>
-                <w:color w:val="548DD4"/>
-                <w:sz w:val="20"/>
-                <w:szCs w:val="20"/>
-                <w:lang w:eastAsia="es-CL"/>
-              </w:rPr>
-              <w:t xml:space="preserve"> señala los motivos por lo</w:t>
-            </w:r>
-            <w:r>
-              <w:rPr>
-                <w:rFonts w:ascii="Calibri" w:hAnsi="Calibri" w:cs="Arial"/>
-                <w:i/>
-                <w:color w:val="548DD4"/>
-                <w:sz w:val="20"/>
-                <w:szCs w:val="20"/>
-                <w:lang w:eastAsia="es-CL"/>
-              </w:rPr>
-              <w:t>s</w:t>
-            </w:r>
-            <w:r>
-              <w:rPr>
-                <w:rFonts w:ascii="Calibri" w:hAnsi="Calibri" w:cs="Arial"/>
-                <w:i/>
-                <w:color w:val="548DD4"/>
-                <w:sz w:val="20"/>
-                <w:szCs w:val="20"/>
-                <w:lang w:eastAsia="es-CL"/>
-              </w:rPr>
-              <w:t xml:space="preserve"> que no has podido cumplir dichos plazos y qué estrategias utilizarás para avanzar en dichas actividades y no afectar tu proyecto APT. </w:t>
-            </w:r>
-          </w:p>
-          <w:p>
-            <w:pPr>
-              <w:jc w:val="both"/>
-              <w:rPr>
-                <w:rFonts w:ascii="Calibri" w:hAnsi="Calibri" w:cs="Arial"/>
-                <w:i/>
-                <w:color w:val="548DD4"/>
-                <w:sz w:val="20"/>
-                <w:szCs w:val="20"/>
-                <w:lang w:eastAsia="es-CL"/>
-              </w:rPr>
-            </w:pPr>
-          </w:p>
-          <w:p>
-            <w:pPr>
-              <w:jc w:val="both"/>
-              <w:rPr>
-                <w:rFonts w:ascii="Calibri" w:hAnsi="Calibri" w:cs="Arial"/>
-                <w:i/>
-                <w:color w:val="548DD4"/>
-                <w:sz w:val="20"/>
-                <w:szCs w:val="20"/>
-                <w:lang w:eastAsia="es-CL"/>
-              </w:rPr>
-            </w:pPr>
-          </w:p>
-          <w:p>
-            <w:pPr>
-              <w:jc w:val="both"/>
-              <w:rPr>
-                <w:rFonts w:ascii="Calibri" w:hAnsi="Calibri" w:cs="Arial"/>
-                <w:i/>
-                <w:color w:val="548DD4"/>
-                <w:sz w:val="20"/>
-                <w:szCs w:val="20"/>
-                <w:lang w:eastAsia="es-CL"/>
-              </w:rPr>
-            </w:pPr>
-          </w:p>
-          <w:p>
-            <w:pPr>
-              <w:jc w:val="both"/>
-              <w:rPr>
-                <w:rFonts w:ascii="Calibri" w:hAnsi="Calibri" w:cs="Arial"/>
-                <w:i/>
-                <w:color w:val="548DD4"/>
-                <w:sz w:val="20"/>
-                <w:szCs w:val="20"/>
-                <w:lang w:eastAsia="es-CL"/>
-              </w:rPr>
-            </w:pPr>
-          </w:p>
-          <w:p>
-            <w:pPr>
-              <w:jc w:val="both"/>
-              <w:rPr>
-                <w:rFonts w:ascii="Calibri" w:hAnsi="Calibri" w:cs="Arial"/>
-                <w:i/>
-                <w:color w:val="548DD4"/>
-                <w:sz w:val="20"/>
-                <w:szCs w:val="20"/>
-                <w:lang w:eastAsia="es-CL"/>
-              </w:rPr>
-            </w:pPr>
-          </w:p>
-          <w:p>
-            <w:pPr>
-              <w:jc w:val="both"/>
-              <w:rPr>
-                <w:rFonts w:ascii="Calibri" w:hAnsi="Calibri" w:cs="Arial"/>
-                <w:i/>
-                <w:color w:val="548DD4"/>
-                <w:sz w:val="20"/>
-                <w:szCs w:val="20"/>
-                <w:lang w:eastAsia="es-CL"/>
-              </w:rPr>
-            </w:pPr>
+          </w:p>
+          <w:p>
+            <w:r>
+              <w:t>La integración de WebPay aún se encuentra en etapa de validación. Se planifica finalizar esta integración en el próximo sprint mediante sesiones de prueb</w:t>
+            </w:r>
+            <w:r>
+              <w:t>a.</w:t>
+            </w:r>
           </w:p>
           <w:p>
             <w:pPr>
@@ -3311,7 +3002,7 @@
 </file>
 
 <file path=word/endnotes.xml><?xml version="1.0" encoding="utf-8"?>
-<w:endnotes xmlns:wpc="http://schemas.microsoft.com/office/word/2010/wordprocessingCanvas" xmlns:cx="http://schemas.microsoft.com/office/drawing/2014/chartex" xmlns:mc="http://schemas.openxmlformats.org/markup-compatibility/2006" xmlns:o="urn:schemas-microsoft-com:office:office" xmlns:r="http://schemas.openxmlformats.org/officeDocument/2006/relationships" xmlns:m="http://schemas.openxmlformats.org/officeDocument/2006/math" xmlns:v="urn:schemas-microsoft-com:vml" xmlns:wp14="http://schemas.microsoft.com/office/word/2010/wordprocessingDrawing" xmlns:wp="http://schemas.openxmlformats.org/drawingml/2006/wordprocessingDrawing" xmlns:w10="urn:schemas-microsoft-com:office:word" xmlns:w="http://schemas.openxmlformats.org/wordprocessingml/2006/main" xmlns:w14="http://schemas.microsoft.com/office/word/2010/wordml" xmlns:w15="http://schemas.microsoft.com/office/word/2012/wordml" xmlns:w16se="http://schemas.microsoft.com/office/word/2015/wordml/symex" xmlns:wpg="http://schemas.microsoft.com/office/word/2010/wordprocessingGroup" xmlns:wpi="http://schemas.microsoft.com/office/word/2010/wordprocessingInk" xmlns:wne="http://schemas.microsoft.com/office/word/2006/wordml" xmlns:wps="http://schemas.microsoft.com/office/word/2010/wordprocessingShape" mc:Ignorable="w14 w15 w16se wp14">
+<w:endnotes xmlns:wpc="http://schemas.microsoft.com/office/word/2010/wordprocessingCanvas" xmlns:cx="http://schemas.microsoft.com/office/drawing/2014/chartex" xmlns:cx1="http://schemas.microsoft.com/office/drawing/2015/9/8/chartex" xmlns:cx2="http://schemas.microsoft.com/office/drawing/2015/10/21/chartex" xmlns:cx3="http://schemas.microsoft.com/office/drawing/2016/5/9/chartex" xmlns:cx4="http://schemas.microsoft.com/office/drawing/2016/5/10/chartex" xmlns:cx5="http://schemas.microsoft.com/office/drawing/2016/5/11/chartex" xmlns:cx6="http://schemas.microsoft.com/office/drawing/2016/5/12/chartex" xmlns:cx7="http://schemas.microsoft.com/office/drawing/2016/5/13/chartex" xmlns:cx8="http://schemas.microsoft.com/office/drawing/2016/5/14/chartex" xmlns:mc="http://schemas.openxmlformats.org/markup-compatibility/2006" xmlns:aink="http://schemas.microsoft.com/office/drawing/2016/ink" xmlns:am3d="http://schemas.microsoft.com/office/drawing/2017/model3d" xmlns:o="urn:schemas-microsoft-com:office:office" xmlns:oel="http://schemas.microsoft.com/office/2019/extlst" xmlns:r="http://schemas.openxmlformats.org/officeDocument/2006/relationships" xmlns:m="http://schemas.openxmlformats.org/officeDocument/2006/math" xmlns:v="urn:schemas-microsoft-com:vml" xmlns:wp14="http://schemas.microsoft.com/office/word/2010/wordprocessingDrawing" xmlns:wp="http://schemas.openxmlformats.org/drawingml/2006/wordprocessingDrawing" xmlns:w10="urn:schemas-microsoft-com:office:word" xmlns:w="http://schemas.openxmlformats.org/wordprocessingml/2006/main" xmlns:w14="http://schemas.microsoft.com/office/word/2010/wordml" xmlns:w15="http://schemas.microsoft.com/office/word/2012/wordml" xmlns:w16cex="http://schemas.microsoft.com/office/word/2018/wordml/cex" xmlns:w16cid="http://schemas.microsoft.com/office/word/2016/wordml/cid" xmlns:w16="http://schemas.microsoft.com/office/word/2018/wordml" xmlns:w16du="http://schemas.microsoft.com/office/word/2023/wordml/word16du" xmlns:w16sdtdh="http://schemas.microsoft.com/office/word/2020/wordml/sdtdatahash" xmlns:w16sdtfl="http://schemas.microsoft.com/office/word/2024/wordml/sdtformatlock" xmlns:w16se="http://schemas.microsoft.com/office/word/2015/wordml/symex" xmlns:wpg="http://schemas.microsoft.com/office/word/2010/wordprocessingGroup" xmlns:wpi="http://schemas.microsoft.com/office/word/2010/wordprocessingInk" xmlns:wne="http://schemas.microsoft.com/office/word/2006/wordml" xmlns:wps="http://schemas.microsoft.com/office/word/2010/wordprocessingShape" mc:Ignorable="w14 w15 w16se w16cid w16 w16cex w16sdtdh w16sdtfl w16du wp14">
   <w:endnote w:type="separator" w:id="-1">
     <w:p>
       <w:pPr>
@@ -3336,7 +3027,7 @@
 </file>
 
 <file path=word/footnotes.xml><?xml version="1.0" encoding="utf-8"?>
-<w:footnotes xmlns:wpc="http://schemas.microsoft.com/office/word/2010/wordprocessingCanvas" xmlns:cx="http://schemas.microsoft.com/office/drawing/2014/chartex" xmlns:mc="http://schemas.openxmlformats.org/markup-compatibility/2006" xmlns:o="urn:schemas-microsoft-com:office:office" xmlns:r="http://schemas.openxmlformats.org/officeDocument/2006/relationships" xmlns:m="http://schemas.openxmlformats.org/officeDocument/2006/math" xmlns:v="urn:schemas-microsoft-com:vml" xmlns:wp14="http://schemas.microsoft.com/office/word/2010/wordprocessingDrawing" xmlns:wp="http://schemas.openxmlformats.org/drawingml/2006/wordprocessingDrawing" xmlns:w10="urn:schemas-microsoft-com:office:word" xmlns:w="http://schemas.openxmlformats.org/wordprocessingml/2006/main" xmlns:w14="http://schemas.microsoft.com/office/word/2010/wordml" xmlns:w15="http://schemas.microsoft.com/office/word/2012/wordml" xmlns:w16se="http://schemas.microsoft.com/office/word/2015/wordml/symex" xmlns:wpg="http://schemas.microsoft.com/office/word/2010/wordprocessingGroup" xmlns:wpi="http://schemas.microsoft.com/office/word/2010/wordprocessingInk" xmlns:wne="http://schemas.microsoft.com/office/word/2006/wordml" xmlns:wps="http://schemas.microsoft.com/office/word/2010/wordprocessingShape" mc:Ignorable="w14 w15 w16se wp14">
+<w:footnotes xmlns:wpc="http://schemas.microsoft.com/office/word/2010/wordprocessingCanvas" xmlns:cx="http://schemas.microsoft.com/office/drawing/2014/chartex" xmlns:cx1="http://schemas.microsoft.com/office/drawing/2015/9/8/chartex" xmlns:cx2="http://schemas.microsoft.com/office/drawing/2015/10/21/chartex" xmlns:cx3="http://schemas.microsoft.com/office/drawing/2016/5/9/chartex" xmlns:cx4="http://schemas.microsoft.com/office/drawing/2016/5/10/chartex" xmlns:cx5="http://schemas.microsoft.com/office/drawing/2016/5/11/chartex" xmlns:cx6="http://schemas.microsoft.com/office/drawing/2016/5/12/chartex" xmlns:cx7="http://schemas.microsoft.com/office/drawing/2016/5/13/chartex" xmlns:cx8="http://schemas.microsoft.com/office/drawing/2016/5/14/chartex" xmlns:mc="http://schemas.openxmlformats.org/markup-compatibility/2006" xmlns:aink="http://schemas.microsoft.com/office/drawing/2016/ink" xmlns:am3d="http://schemas.microsoft.com/office/drawing/2017/model3d" xmlns:o="urn:schemas-microsoft-com:office:office" xmlns:oel="http://schemas.microsoft.com/office/2019/extlst" xmlns:r="http://schemas.openxmlformats.org/officeDocument/2006/relationships" xmlns:m="http://schemas.openxmlformats.org/officeDocument/2006/math" xmlns:v="urn:schemas-microsoft-com:vml" xmlns:wp14="http://schemas.microsoft.com/office/word/2010/wordprocessingDrawing" xmlns:wp="http://schemas.openxmlformats.org/drawingml/2006/wordprocessingDrawing" xmlns:w10="urn:schemas-microsoft-com:office:word" xmlns:w="http://schemas.openxmlformats.org/wordprocessingml/2006/main" xmlns:w14="http://schemas.microsoft.com/office/word/2010/wordml" xmlns:w15="http://schemas.microsoft.com/office/word/2012/wordml" xmlns:w16cex="http://schemas.microsoft.com/office/word/2018/wordml/cex" xmlns:w16cid="http://schemas.microsoft.com/office/word/2016/wordml/cid" xmlns:w16="http://schemas.microsoft.com/office/word/2018/wordml" xmlns:w16du="http://schemas.microsoft.com/office/word/2023/wordml/word16du" xmlns:w16sdtdh="http://schemas.microsoft.com/office/word/2020/wordml/sdtdatahash" xmlns:w16sdtfl="http://schemas.microsoft.com/office/word/2024/wordml/sdtformatlock" xmlns:w16se="http://schemas.microsoft.com/office/word/2015/wordml/symex" xmlns:wpg="http://schemas.microsoft.com/office/word/2010/wordprocessingGroup" xmlns:wpi="http://schemas.microsoft.com/office/word/2010/wordprocessingInk" xmlns:wne="http://schemas.microsoft.com/office/word/2006/wordml" xmlns:wps="http://schemas.microsoft.com/office/word/2010/wordprocessingShape" mc:Ignorable="w14 w15 w16se w16cid w16 w16cex w16sdtdh w16sdtfl w16du wp14">
   <w:footnote w:type="separator" w:id="-1">
     <w:p>
       <w:pPr>
@@ -3419,7 +3110,7 @@
 </file>
 
 <file path=word/header1.xml><?xml version="1.0" encoding="utf-8"?>
-<w:hdr xmlns:wpc="http://schemas.microsoft.com/office/word/2010/wordprocessingCanvas" xmlns:cx="http://schemas.microsoft.com/office/drawing/2014/chartex" xmlns:mc="http://schemas.openxmlformats.org/markup-compatibility/2006" xmlns:o="urn:schemas-microsoft-com:office:office" xmlns:r="http://schemas.openxmlformats.org/officeDocument/2006/relationships" xmlns:m="http://schemas.openxmlformats.org/officeDocument/2006/math" xmlns:v="urn:schemas-microsoft-com:vml" xmlns:wp14="http://schemas.microsoft.com/office/word/2010/wordprocessingDrawing" xmlns:wp="http://schemas.openxmlformats.org/drawingml/2006/wordprocessingDrawing" xmlns:w10="urn:schemas-microsoft-com:office:word" xmlns:w="http://schemas.openxmlformats.org/wordprocessingml/2006/main" xmlns:w14="http://schemas.microsoft.com/office/word/2010/wordml" xmlns:w15="http://schemas.microsoft.com/office/word/2012/wordml" xmlns:w16se="http://schemas.microsoft.com/office/word/2015/wordml/symex" xmlns:wpg="http://schemas.microsoft.com/office/word/2010/wordprocessingGroup" xmlns:wpi="http://schemas.microsoft.com/office/word/2010/wordprocessingInk" xmlns:wne="http://schemas.microsoft.com/office/word/2006/wordml" xmlns:wps="http://schemas.microsoft.com/office/word/2010/wordprocessingShape" mc:Ignorable="w14 w15 w16se wp14">
+<w:hdr xmlns:wpc="http://schemas.microsoft.com/office/word/2010/wordprocessingCanvas" xmlns:cx="http://schemas.microsoft.com/office/drawing/2014/chartex" xmlns:cx1="http://schemas.microsoft.com/office/drawing/2015/9/8/chartex" xmlns:cx2="http://schemas.microsoft.com/office/drawing/2015/10/21/chartex" xmlns:cx3="http://schemas.microsoft.com/office/drawing/2016/5/9/chartex" xmlns:cx4="http://schemas.microsoft.com/office/drawing/2016/5/10/chartex" xmlns:cx5="http://schemas.microsoft.com/office/drawing/2016/5/11/chartex" xmlns:cx6="http://schemas.microsoft.com/office/drawing/2016/5/12/chartex" xmlns:cx7="http://schemas.microsoft.com/office/drawing/2016/5/13/chartex" xmlns:cx8="http://schemas.microsoft.com/office/drawing/2016/5/14/chartex" xmlns:mc="http://schemas.openxmlformats.org/markup-compatibility/2006" xmlns:aink="http://schemas.microsoft.com/office/drawing/2016/ink" xmlns:am3d="http://schemas.microsoft.com/office/drawing/2017/model3d" xmlns:o="urn:schemas-microsoft-com:office:office" xmlns:oel="http://schemas.microsoft.com/office/2019/extlst" xmlns:r="http://schemas.openxmlformats.org/officeDocument/2006/relationships" xmlns:m="http://schemas.openxmlformats.org/officeDocument/2006/math" xmlns:v="urn:schemas-microsoft-com:vml" xmlns:wp14="http://schemas.microsoft.com/office/word/2010/wordprocessingDrawing" xmlns:wp="http://schemas.openxmlformats.org/drawingml/2006/wordprocessingDrawing" xmlns:w10="urn:schemas-microsoft-com:office:word" xmlns:w="http://schemas.openxmlformats.org/wordprocessingml/2006/main" xmlns:w14="http://schemas.microsoft.com/office/word/2010/wordml" xmlns:w15="http://schemas.microsoft.com/office/word/2012/wordml" xmlns:w16cex="http://schemas.microsoft.com/office/word/2018/wordml/cex" xmlns:w16cid="http://schemas.microsoft.com/office/word/2016/wordml/cid" xmlns:w16="http://schemas.microsoft.com/office/word/2018/wordml" xmlns:w16du="http://schemas.microsoft.com/office/word/2023/wordml/word16du" xmlns:w16sdtdh="http://schemas.microsoft.com/office/word/2020/wordml/sdtdatahash" xmlns:w16sdtfl="http://schemas.microsoft.com/office/word/2024/wordml/sdtformatlock" xmlns:w16se="http://schemas.microsoft.com/office/word/2015/wordml/symex" xmlns:wpg="http://schemas.microsoft.com/office/word/2010/wordprocessingGroup" xmlns:wpi="http://schemas.microsoft.com/office/word/2010/wordprocessingInk" xmlns:wne="http://schemas.microsoft.com/office/word/2006/wordml" xmlns:wps="http://schemas.microsoft.com/office/word/2010/wordprocessingShape" mc:Ignorable="w14 w15 w16se w16cid w16 w16cex w16sdtdh w16sdtfl w16du wp14">
   <w:tbl>
     <w:tblPr>
       <w:tblStyle w:val="Tablaconcuadrcula1"/>
@@ -3644,7 +3335,7 @@
 </file>
 
 <file path=word/numbering.xml><?xml version="1.0" encoding="utf-8"?>
-<w:numbering xmlns:wpc="http://schemas.microsoft.com/office/word/2010/wordprocessingCanvas" xmlns:cx="http://schemas.microsoft.com/office/drawing/2014/chartex" xmlns:mc="http://schemas.openxmlformats.org/markup-compatibility/2006" xmlns:o="urn:schemas-microsoft-com:office:office" xmlns:r="http://schemas.openxmlformats.org/officeDocument/2006/relationships" xmlns:m="http://schemas.openxmlformats.org/officeDocument/2006/math" xmlns:v="urn:schemas-microsoft-com:vml" xmlns:wp14="http://schemas.microsoft.com/office/word/2010/wordprocessingDrawing" xmlns:wp="http://schemas.openxmlformats.org/drawingml/2006/wordprocessingDrawing" xmlns:w10="urn:schemas-microsoft-com:office:word" xmlns:w="http://schemas.openxmlformats.org/wordprocessingml/2006/main" xmlns:w14="http://schemas.microsoft.com/office/word/2010/wordml" xmlns:w15="http://schemas.microsoft.com/office/word/2012/wordml" xmlns:w16se="http://schemas.microsoft.com/office/word/2015/wordml/symex" xmlns:wpg="http://schemas.microsoft.com/office/word/2010/wordprocessingGroup" xmlns:wpi="http://schemas.microsoft.com/office/word/2010/wordprocessingInk" xmlns:wne="http://schemas.microsoft.com/office/word/2006/wordml" xmlns:wps="http://schemas.microsoft.com/office/word/2010/wordprocessingShape" mc:Ignorable="w14 w15 w16se wp14">
+<w:numbering xmlns:wpc="http://schemas.microsoft.com/office/word/2010/wordprocessingCanvas" xmlns:cx="http://schemas.microsoft.com/office/drawing/2014/chartex" xmlns:cx1="http://schemas.microsoft.com/office/drawing/2015/9/8/chartex" xmlns:cx2="http://schemas.microsoft.com/office/drawing/2015/10/21/chartex" xmlns:cx3="http://schemas.microsoft.com/office/drawing/2016/5/9/chartex" xmlns:cx4="http://schemas.microsoft.com/office/drawing/2016/5/10/chartex" xmlns:cx5="http://schemas.microsoft.com/office/drawing/2016/5/11/chartex" xmlns:cx6="http://schemas.microsoft.com/office/drawing/2016/5/12/chartex" xmlns:cx7="http://schemas.microsoft.com/office/drawing/2016/5/13/chartex" xmlns:cx8="http://schemas.microsoft.com/office/drawing/2016/5/14/chartex" xmlns:mc="http://schemas.openxmlformats.org/markup-compatibility/2006" xmlns:aink="http://schemas.microsoft.com/office/drawing/2016/ink" xmlns:am3d="http://schemas.microsoft.com/office/drawing/2017/model3d" xmlns:o="urn:schemas-microsoft-com:office:office" xmlns:oel="http://schemas.microsoft.com/office/2019/extlst" xmlns:r="http://schemas.openxmlformats.org/officeDocument/2006/relationships" xmlns:m="http://schemas.openxmlformats.org/officeDocument/2006/math" xmlns:v="urn:schemas-microsoft-com:vml" xmlns:wp14="http://schemas.microsoft.com/office/word/2010/wordprocessingDrawing" xmlns:wp="http://schemas.openxmlformats.org/drawingml/2006/wordprocessingDrawing" xmlns:w10="urn:schemas-microsoft-com:office:word" xmlns:w="http://schemas.openxmlformats.org/wordprocessingml/2006/main" xmlns:w14="http://schemas.microsoft.com/office/word/2010/wordml" xmlns:w15="http://schemas.microsoft.com/office/word/2012/wordml" xmlns:w16cex="http://schemas.microsoft.com/office/word/2018/wordml/cex" xmlns:w16cid="http://schemas.microsoft.com/office/word/2016/wordml/cid" xmlns:w16="http://schemas.microsoft.com/office/word/2018/wordml" xmlns:w16du="http://schemas.microsoft.com/office/word/2023/wordml/word16du" xmlns:w16sdtdh="http://schemas.microsoft.com/office/word/2020/wordml/sdtdatahash" xmlns:w16sdtfl="http://schemas.microsoft.com/office/word/2024/wordml/sdtformatlock" xmlns:w16se="http://schemas.microsoft.com/office/word/2015/wordml/symex" xmlns:wpg="http://schemas.microsoft.com/office/word/2010/wordprocessingGroup" xmlns:wpi="http://schemas.microsoft.com/office/word/2010/wordprocessingInk" xmlns:wne="http://schemas.microsoft.com/office/word/2006/wordml" xmlns:wps="http://schemas.microsoft.com/office/word/2010/wordprocessingShape" mc:Ignorable="w14 w15 w16se w16cid w16 w16cex w16sdtdh w16sdtfl w16du wp14">
   <w:abstractNum w:abstractNumId="0" w15:restartNumberingAfterBreak="0">
     <w:nsid w:val="2FFD4C7F"/>
     <w:multiLevelType w:val="multilevel"/>
@@ -3766,14 +3457,245 @@
       </w:rPr>
     </w:lvl>
   </w:abstractNum>
-  <w:num w:numId="1">
+  <w:abstractNum w:abstractNumId="1" w15:restartNumberingAfterBreak="0">
+    <w:nsid w:val="676719FC"/>
+    <w:multiLevelType w:val="hybridMultilevel"/>
+    <w:tmpl w:val="0CE8A5CC"/>
+    <w:lvl w:ilvl="0" w:tplc="340A0001">
+      <w:start w:val="1"/>
+      <w:numFmt w:val="bullet"/>
+      <w:lvlText w:val=""/>
+      <w:lvlJc w:val="left"/>
+      <w:pPr>
+        <w:ind w:left="720" w:hanging="360"/>
+      </w:pPr>
+      <w:rPr>
+        <w:rFonts w:ascii="Symbol" w:hAnsi="Symbol" w:hint="default"/>
+      </w:rPr>
+    </w:lvl>
+    <w:lvl w:ilvl="1" w:tplc="340A0003" w:tentative="1">
+      <w:start w:val="1"/>
+      <w:numFmt w:val="bullet"/>
+      <w:lvlText w:val="o"/>
+      <w:lvlJc w:val="left"/>
+      <w:pPr>
+        <w:ind w:left="1440" w:hanging="360"/>
+      </w:pPr>
+      <w:rPr>
+        <w:rFonts w:ascii="Courier New" w:hAnsi="Courier New" w:cs="Courier New" w:hint="default"/>
+      </w:rPr>
+    </w:lvl>
+    <w:lvl w:ilvl="2" w:tplc="340A0005" w:tentative="1">
+      <w:start w:val="1"/>
+      <w:numFmt w:val="bullet"/>
+      <w:lvlText w:val=""/>
+      <w:lvlJc w:val="left"/>
+      <w:pPr>
+        <w:ind w:left="2160" w:hanging="360"/>
+      </w:pPr>
+      <w:rPr>
+        <w:rFonts w:ascii="Wingdings" w:hAnsi="Wingdings" w:hint="default"/>
+      </w:rPr>
+    </w:lvl>
+    <w:lvl w:ilvl="3" w:tplc="340A0001" w:tentative="1">
+      <w:start w:val="1"/>
+      <w:numFmt w:val="bullet"/>
+      <w:lvlText w:val=""/>
+      <w:lvlJc w:val="left"/>
+      <w:pPr>
+        <w:ind w:left="2880" w:hanging="360"/>
+      </w:pPr>
+      <w:rPr>
+        <w:rFonts w:ascii="Symbol" w:hAnsi="Symbol" w:hint="default"/>
+      </w:rPr>
+    </w:lvl>
+    <w:lvl w:ilvl="4" w:tplc="340A0003" w:tentative="1">
+      <w:start w:val="1"/>
+      <w:numFmt w:val="bullet"/>
+      <w:lvlText w:val="o"/>
+      <w:lvlJc w:val="left"/>
+      <w:pPr>
+        <w:ind w:left="3600" w:hanging="360"/>
+      </w:pPr>
+      <w:rPr>
+        <w:rFonts w:ascii="Courier New" w:hAnsi="Courier New" w:cs="Courier New" w:hint="default"/>
+      </w:rPr>
+    </w:lvl>
+    <w:lvl w:ilvl="5" w:tplc="340A0005" w:tentative="1">
+      <w:start w:val="1"/>
+      <w:numFmt w:val="bullet"/>
+      <w:lvlText w:val=""/>
+      <w:lvlJc w:val="left"/>
+      <w:pPr>
+        <w:ind w:left="4320" w:hanging="360"/>
+      </w:pPr>
+      <w:rPr>
+        <w:rFonts w:ascii="Wingdings" w:hAnsi="Wingdings" w:hint="default"/>
+      </w:rPr>
+    </w:lvl>
+    <w:lvl w:ilvl="6" w:tplc="340A0001" w:tentative="1">
+      <w:start w:val="1"/>
+      <w:numFmt w:val="bullet"/>
+      <w:lvlText w:val=""/>
+      <w:lvlJc w:val="left"/>
+      <w:pPr>
+        <w:ind w:left="5040" w:hanging="360"/>
+      </w:pPr>
+      <w:rPr>
+        <w:rFonts w:ascii="Symbol" w:hAnsi="Symbol" w:hint="default"/>
+      </w:rPr>
+    </w:lvl>
+    <w:lvl w:ilvl="7" w:tplc="340A0003" w:tentative="1">
+      <w:start w:val="1"/>
+      <w:numFmt w:val="bullet"/>
+      <w:lvlText w:val="o"/>
+      <w:lvlJc w:val="left"/>
+      <w:pPr>
+        <w:ind w:left="5760" w:hanging="360"/>
+      </w:pPr>
+      <w:rPr>
+        <w:rFonts w:ascii="Courier New" w:hAnsi="Courier New" w:cs="Courier New" w:hint="default"/>
+      </w:rPr>
+    </w:lvl>
+    <w:lvl w:ilvl="8" w:tplc="340A0005" w:tentative="1">
+      <w:start w:val="1"/>
+      <w:numFmt w:val="bullet"/>
+      <w:lvlText w:val=""/>
+      <w:lvlJc w:val="left"/>
+      <w:pPr>
+        <w:ind w:left="6480" w:hanging="360"/>
+      </w:pPr>
+      <w:rPr>
+        <w:rFonts w:ascii="Wingdings" w:hAnsi="Wingdings" w:hint="default"/>
+      </w:rPr>
+    </w:lvl>
+  </w:abstractNum>
+  <w:abstractNum w:abstractNumId="2" w15:restartNumberingAfterBreak="0">
+    <w:nsid w:val="71C5651A"/>
+    <w:multiLevelType w:val="hybridMultilevel"/>
+    <w:tmpl w:val="D674D2F0"/>
+    <w:lvl w:ilvl="0" w:tplc="C458E390">
+      <w:numFmt w:val="bullet"/>
+      <w:lvlText w:val="•"/>
+      <w:lvlJc w:val="left"/>
+      <w:pPr>
+        <w:ind w:left="720" w:hanging="360"/>
+      </w:pPr>
+      <w:rPr>
+        <w:rFonts w:ascii="Calibri" w:eastAsiaTheme="minorHAnsi" w:hAnsi="Calibri" w:cs="Calibri" w:hint="default"/>
+      </w:rPr>
+    </w:lvl>
+    <w:lvl w:ilvl="1" w:tplc="340A0003" w:tentative="1">
+      <w:start w:val="1"/>
+      <w:numFmt w:val="bullet"/>
+      <w:lvlText w:val="o"/>
+      <w:lvlJc w:val="left"/>
+      <w:pPr>
+        <w:ind w:left="1440" w:hanging="360"/>
+      </w:pPr>
+      <w:rPr>
+        <w:rFonts w:ascii="Courier New" w:hAnsi="Courier New" w:cs="Courier New" w:hint="default"/>
+      </w:rPr>
+    </w:lvl>
+    <w:lvl w:ilvl="2" w:tplc="340A0005" w:tentative="1">
+      <w:start w:val="1"/>
+      <w:numFmt w:val="bullet"/>
+      <w:lvlText w:val=""/>
+      <w:lvlJc w:val="left"/>
+      <w:pPr>
+        <w:ind w:left="2160" w:hanging="360"/>
+      </w:pPr>
+      <w:rPr>
+        <w:rFonts w:ascii="Wingdings" w:hAnsi="Wingdings" w:hint="default"/>
+      </w:rPr>
+    </w:lvl>
+    <w:lvl w:ilvl="3" w:tplc="340A0001" w:tentative="1">
+      <w:start w:val="1"/>
+      <w:numFmt w:val="bullet"/>
+      <w:lvlText w:val=""/>
+      <w:lvlJc w:val="left"/>
+      <w:pPr>
+        <w:ind w:left="2880" w:hanging="360"/>
+      </w:pPr>
+      <w:rPr>
+        <w:rFonts w:ascii="Symbol" w:hAnsi="Symbol" w:hint="default"/>
+      </w:rPr>
+    </w:lvl>
+    <w:lvl w:ilvl="4" w:tplc="340A0003" w:tentative="1">
+      <w:start w:val="1"/>
+      <w:numFmt w:val="bullet"/>
+      <w:lvlText w:val="o"/>
+      <w:lvlJc w:val="left"/>
+      <w:pPr>
+        <w:ind w:left="3600" w:hanging="360"/>
+      </w:pPr>
+      <w:rPr>
+        <w:rFonts w:ascii="Courier New" w:hAnsi="Courier New" w:cs="Courier New" w:hint="default"/>
+      </w:rPr>
+    </w:lvl>
+    <w:lvl w:ilvl="5" w:tplc="340A0005" w:tentative="1">
+      <w:start w:val="1"/>
+      <w:numFmt w:val="bullet"/>
+      <w:lvlText w:val=""/>
+      <w:lvlJc w:val="left"/>
+      <w:pPr>
+        <w:ind w:left="4320" w:hanging="360"/>
+      </w:pPr>
+      <w:rPr>
+        <w:rFonts w:ascii="Wingdings" w:hAnsi="Wingdings" w:hint="default"/>
+      </w:rPr>
+    </w:lvl>
+    <w:lvl w:ilvl="6" w:tplc="340A0001" w:tentative="1">
+      <w:start w:val="1"/>
+      <w:numFmt w:val="bullet"/>
+      <w:lvlText w:val=""/>
+      <w:lvlJc w:val="left"/>
+      <w:pPr>
+        <w:ind w:left="5040" w:hanging="360"/>
+      </w:pPr>
+      <w:rPr>
+        <w:rFonts w:ascii="Symbol" w:hAnsi="Symbol" w:hint="default"/>
+      </w:rPr>
+    </w:lvl>
+    <w:lvl w:ilvl="7" w:tplc="340A0003" w:tentative="1">
+      <w:start w:val="1"/>
+      <w:numFmt w:val="bullet"/>
+      <w:lvlText w:val="o"/>
+      <w:lvlJc w:val="left"/>
+      <w:pPr>
+        <w:ind w:left="5760" w:hanging="360"/>
+      </w:pPr>
+      <w:rPr>
+        <w:rFonts w:ascii="Courier New" w:hAnsi="Courier New" w:cs="Courier New" w:hint="default"/>
+      </w:rPr>
+    </w:lvl>
+    <w:lvl w:ilvl="8" w:tplc="340A0005" w:tentative="1">
+      <w:start w:val="1"/>
+      <w:numFmt w:val="bullet"/>
+      <w:lvlText w:val=""/>
+      <w:lvlJc w:val="left"/>
+      <w:pPr>
+        <w:ind w:left="6480" w:hanging="360"/>
+      </w:pPr>
+      <w:rPr>
+        <w:rFonts w:ascii="Wingdings" w:hAnsi="Wingdings" w:hint="default"/>
+      </w:rPr>
+    </w:lvl>
+  </w:abstractNum>
+  <w:num w:numId="1" w16cid:durableId="557741259">
     <w:abstractNumId w:val="0"/>
+  </w:num>
+  <w:num w:numId="2" w16cid:durableId="1605265584">
+    <w:abstractNumId w:val="1"/>
+  </w:num>
+  <w:num w:numId="3" w16cid:durableId="760491900">
+    <w:abstractNumId w:val="2"/>
   </w:num>
 </w:numbering>
 </file>
 
 <file path=word/styles.xml><?xml version="1.0" encoding="utf-8"?>
-<w:styles xmlns:mc="http://schemas.openxmlformats.org/markup-compatibility/2006" xmlns:r="http://schemas.openxmlformats.org/officeDocument/2006/relationships" xmlns:w="http://schemas.openxmlformats.org/wordprocessingml/2006/main" xmlns:w14="http://schemas.microsoft.com/office/word/2010/wordml" xmlns:w15="http://schemas.microsoft.com/office/word/2012/wordml" xmlns:w16se="http://schemas.microsoft.com/office/word/2015/wordml/symex" mc:Ignorable="w14 w15 w16se">
+<w:styles xmlns:mc="http://schemas.openxmlformats.org/markup-compatibility/2006" xmlns:r="http://schemas.openxmlformats.org/officeDocument/2006/relationships" xmlns:w="http://schemas.openxmlformats.org/wordprocessingml/2006/main" xmlns:w14="http://schemas.microsoft.com/office/word/2010/wordml" xmlns:w15="http://schemas.microsoft.com/office/word/2012/wordml" xmlns:w16cex="http://schemas.microsoft.com/office/word/2018/wordml/cex" xmlns:w16cid="http://schemas.microsoft.com/office/word/2016/wordml/cid" xmlns:w16="http://schemas.microsoft.com/office/word/2018/wordml" xmlns:w16du="http://schemas.microsoft.com/office/word/2023/wordml/word16du" xmlns:w16sdtdh="http://schemas.microsoft.com/office/word/2020/wordml/sdtdatahash" xmlns:w16sdtfl="http://schemas.microsoft.com/office/word/2024/wordml/sdtformatlock" xmlns:w16se="http://schemas.microsoft.com/office/word/2015/wordml/symex" mc:Ignorable="w14 w15 w16se w16cid w16 w16cex w16sdtdh w16sdtfl w16du">
   <w:docDefaults>
     <w:rPrDefault>
       <w:rPr>
@@ -3785,7 +3707,7 @@
     </w:rPrDefault>
     <w:pPrDefault/>
   </w:docDefaults>
-  <w:latentStyles w:defLockedState="0" w:defUIPriority="99" w:defSemiHidden="0" w:defUnhideWhenUsed="0" w:defQFormat="0" w:count="371">
+  <w:latentStyles w:defLockedState="0" w:defUIPriority="99" w:defSemiHidden="0" w:defUnhideWhenUsed="0" w:defQFormat="0" w:count="376">
     <w:lsdException w:name="Normal" w:uiPriority="0" w:qFormat="1"/>
     <w:lsdException w:name="heading 1" w:uiPriority="9" w:qFormat="1"/>
     <w:lsdException w:name="heading 2" w:semiHidden="1" w:uiPriority="9" w:unhideWhenUsed="1" w:qFormat="1"/>
@@ -4157,6 +4079,11 @@
     <w:lsdException w:name="List Table 5 Dark Accent 6" w:uiPriority="50"/>
     <w:lsdException w:name="List Table 6 Colorful Accent 6" w:uiPriority="51"/>
     <w:lsdException w:name="List Table 7 Colorful Accent 6" w:uiPriority="52"/>
+    <w:lsdException w:name="Mention" w:semiHidden="1" w:unhideWhenUsed="1"/>
+    <w:lsdException w:name="Smart Hyperlink" w:semiHidden="1" w:unhideWhenUsed="1"/>
+    <w:lsdException w:name="Hashtag" w:semiHidden="1" w:unhideWhenUsed="1"/>
+    <w:lsdException w:name="Unresolved Mention" w:semiHidden="1" w:unhideWhenUsed="1"/>
+    <w:lsdException w:name="Smart Link" w:semiHidden="1" w:unhideWhenUsed="1"/>
   </w:latentStyles>
   <w:style w:type="paragraph" w:default="1" w:styleId="Normal">
     <w:name w:val="Normal"/>
@@ -4195,7 +4122,6 @@
   <w:style w:type="character" w:default="1" w:styleId="Fuentedeprrafopredeter">
     <w:name w:val="Default Paragraph Font"/>
     <w:uiPriority w:val="1"/>
-    <w:semiHidden/>
     <w:unhideWhenUsed/>
   </w:style>
   <w:style w:type="table" w:default="1" w:styleId="Tablanormal">
@@ -4459,6 +4385,17 @@
       <w:sz w:val="20"/>
       <w:szCs w:val="20"/>
     </w:rPr>
+  </w:style>
+  <w:style w:type="paragraph" w:styleId="Prrafodelista">
+    <w:name w:val="List Paragraph"/>
+    <w:basedOn w:val="Normal"/>
+    <w:uiPriority w:val="34"/>
+    <w:qFormat/>
+    <w:rsid w:val="00ED5751"/>
+    <w:pPr>
+      <w:ind w:left="720"/>
+      <w:contextualSpacing/>
+    </w:pPr>
   </w:style>
 </w:styles>
 </file>
@@ -4765,6 +4702,15 @@
 </file>
 
 <file path=customXml/item2.xml><?xml version="1.0" encoding="utf-8"?>
+<?mso-contentType ?>
+<FormTemplates xmlns="http://schemas.microsoft.com/sharepoint/v3/contenttype/forms">
+  <Display>DocumentLibraryForm</Display>
+  <Edit>DocumentLibraryForm</Edit>
+  <New>DocumentLibraryForm</New>
+</FormTemplates>
+</file>
+
+<file path=customXml/item3.xml><?xml version="1.0" encoding="utf-8"?>
 <ct:contentTypeSchema xmlns:ct="http://schemas.microsoft.com/office/2006/metadata/contentType" xmlns:ma="http://schemas.microsoft.com/office/2006/metadata/properties/metaAttributes" ct:_="" ma:_="" ma:contentTypeName="Documento" ma:contentTypeID="0x010100E96778489EE7714D8BD12CC105EB918B" ma:contentTypeVersion="2" ma:contentTypeDescription="Crear nuevo documento." ma:contentTypeScope="" ma:versionID="416c5c7ae9b5d54d83875cd3c65194e3">
   <xsd:schema xmlns:xsd="http://www.w3.org/2001/XMLSchema" xmlns:xs="http://www.w3.org/2001/XMLSchema" xmlns:p="http://schemas.microsoft.com/office/2006/metadata/properties" xmlns:ns2="126e8a1c-9ea9-435a-ac89-d06c80d62e30" targetNamespace="http://schemas.microsoft.com/office/2006/metadata/properties" ma:root="true" ma:fieldsID="70a237c842677bd850644f8595079f5e" ns2:_="">
     <xsd:import namespace="126e8a1c-9ea9-435a-ac89-d06c80d62e30"/>
@@ -4896,32 +4842,24 @@
 </ct:contentTypeSchema>
 </file>
 
-<file path=customXml/item3.xml><?xml version="1.0" encoding="utf-8"?>
-<?mso-contentType ?>
-<FormTemplates xmlns="http://schemas.microsoft.com/sharepoint/v3/contenttype/forms">
-  <Display>DocumentLibraryForm</Display>
-  <Edit>DocumentLibraryForm</Edit>
-  <New>DocumentLibraryForm</New>
-</FormTemplates>
-</file>
-
 <file path=customXml/itemProps1.xml><?xml version="1.0" encoding="utf-8"?>
 <ds:datastoreItem xmlns:ds="http://schemas.openxmlformats.org/officeDocument/2006/customXml" ds:itemID="{46CA5683-AF87-4E40-B841-2E23A3B52406}">
   <ds:schemaRefs>
-    <ds:schemaRef ds:uri="http://purl.org/dc/terms/"/>
-    <ds:schemaRef ds:uri="http://purl.org/dc/elements/1.1/"/>
-    <ds:schemaRef ds:uri="http://schemas.openxmlformats.org/package/2006/metadata/core-properties"/>
-    <ds:schemaRef ds:uri="http://www.w3.org/XML/1998/namespace"/>
     <ds:schemaRef ds:uri="http://schemas.microsoft.com/office/2006/metadata/properties"/>
-    <ds:schemaRef ds:uri="http://schemas.microsoft.com/office/2006/documentManagement/types"/>
-    <ds:schemaRef ds:uri="http://purl.org/dc/dcmitype/"/>
     <ds:schemaRef ds:uri="http://schemas.microsoft.com/office/infopath/2007/PartnerControls"/>
-    <ds:schemaRef ds:uri="126e8a1c-9ea9-435a-ac89-d06c80d62e30"/>
   </ds:schemaRefs>
 </ds:datastoreItem>
 </file>
 
 <file path=customXml/itemProps2.xml><?xml version="1.0" encoding="utf-8"?>
+<ds:datastoreItem xmlns:ds="http://schemas.openxmlformats.org/officeDocument/2006/customXml" ds:itemID="{D51C61E4-DB75-4684-AD25-71F546404E96}">
+  <ds:schemaRefs>
+    <ds:schemaRef ds:uri="http://schemas.microsoft.com/sharepoint/v3/contenttype/forms"/>
+  </ds:schemaRefs>
+</ds:datastoreItem>
+</file>
+
+<file path=customXml/itemProps3.xml><?xml version="1.0" encoding="utf-8"?>
 <ds:datastoreItem xmlns:ds="http://schemas.openxmlformats.org/officeDocument/2006/customXml" ds:itemID="{6F3661B0-5934-4FAB-ADC6-33A19B814E8D}">
   <ds:schemaRefs>
     <ds:schemaRef ds:uri="http://schemas.microsoft.com/office/2006/metadata/contentType"/>
@@ -4937,12 +4875,4 @@
     <ds:schemaRef ds:uri="http://schemas.microsoft.com/internal/obd"/>
   </ds:schemaRefs>
 </ds:datastoreItem>
-</file>
-
-<file path=customXml/itemProps3.xml><?xml version="1.0" encoding="utf-8"?>
-<ds:datastoreItem xmlns:ds="http://schemas.openxmlformats.org/officeDocument/2006/customXml" ds:itemID="{D51C61E4-DB75-4684-AD25-71F546404E96}">
-  <ds:schemaRefs>
-    <ds:schemaRef ds:uri="http://schemas.microsoft.com/sharepoint/v3/contenttype/forms"/>
-  </ds:schemaRefs>
-</ds:datastoreItem>
 </file>
</xml_diff>